<commit_message>
update IMT C Pool
</commit_message>
<xml_diff>
--- a/06 - Review/03 - IMT C Pool/01 - C Pool.docx
+++ b/06 - Review/03 - IMT C Pool/01 - C Pool.docx
@@ -1,6 +1,6 @@
 
 <file path=word/document.xml><?xml version="1.0" encoding="utf-8"?>
-<w:document xmlns:wpc="http://schemas.microsoft.com/office/word/2010/wordprocessingCanvas" xmlns:cx="http://schemas.microsoft.com/office/drawing/2014/chartex" xmlns:cx1="http://schemas.microsoft.com/office/drawing/2015/9/8/chartex" xmlns:cx2="http://schemas.microsoft.com/office/drawing/2015/10/21/chartex" xmlns:cx3="http://schemas.microsoft.com/office/drawing/2016/5/9/chartex" xmlns:cx4="http://schemas.microsoft.com/office/drawing/2016/5/10/chartex" xmlns:cx5="http://schemas.microsoft.com/office/drawing/2016/5/11/chartex" xmlns:cx6="http://schemas.microsoft.com/office/drawing/2016/5/12/chartex" xmlns:cx7="http://schemas.microsoft.com/office/drawing/2016/5/13/chartex" xmlns:cx8="http://schemas.microsoft.com/office/drawing/2016/5/14/chartex" xmlns:mc="http://schemas.openxmlformats.org/markup-compatibility/2006" xmlns:aink="http://schemas.microsoft.com/office/drawing/2016/ink" xmlns:am3d="http://schemas.microsoft.com/office/drawing/2017/model3d" xmlns:o="urn:schemas-microsoft-com:office:office" xmlns:oel="http://schemas.microsoft.com/office/2019/extlst" xmlns:r="http://schemas.openxmlformats.org/officeDocument/2006/relationships" xmlns:m="http://schemas.openxmlformats.org/officeDocument/2006/math" xmlns:v="urn:schemas-microsoft-com:vml" xmlns:wp14="http://schemas.microsoft.com/office/word/2010/wordprocessingDrawing" xmlns:wp="http://schemas.openxmlformats.org/drawingml/2006/wordprocessingDrawing" xmlns:w10="urn:schemas-microsoft-com:office:word" xmlns:w="http://schemas.openxmlformats.org/wordprocessingml/2006/main" xmlns:w14="http://schemas.microsoft.com/office/word/2010/wordml" xmlns:w15="http://schemas.microsoft.com/office/word/2012/wordml" xmlns:w16cex="http://schemas.microsoft.com/office/word/2018/wordml/cex" xmlns:w16cid="http://schemas.microsoft.com/office/word/2016/wordml/cid" xmlns:w16="http://schemas.microsoft.com/office/word/2018/wordml" xmlns:w16sdtdh="http://schemas.microsoft.com/office/word/2020/wordml/sdtdatahash" xmlns:w16se="http://schemas.microsoft.com/office/word/2015/wordml/symex" xmlns:wpg="http://schemas.microsoft.com/office/word/2010/wordprocessingGroup" xmlns:wpi="http://schemas.microsoft.com/office/word/2010/wordprocessingInk" xmlns:wne="http://schemas.microsoft.com/office/word/2006/wordml" xmlns:wps="http://schemas.microsoft.com/office/word/2010/wordprocessingShape" mc:Ignorable="w14 w15 w16se w16cid w16 w16cex w16sdtdh wp14">
+<w:document xmlns:wpc="http://schemas.microsoft.com/office/word/2010/wordprocessingCanvas" xmlns:cx="http://schemas.microsoft.com/office/drawing/2014/chartex" xmlns:cx1="http://schemas.microsoft.com/office/drawing/2015/9/8/chartex" xmlns:cx2="http://schemas.microsoft.com/office/drawing/2015/10/21/chartex" xmlns:cx3="http://schemas.microsoft.com/office/drawing/2016/5/9/chartex" xmlns:cx4="http://schemas.microsoft.com/office/drawing/2016/5/10/chartex" xmlns:cx5="http://schemas.microsoft.com/office/drawing/2016/5/11/chartex" xmlns:cx6="http://schemas.microsoft.com/office/drawing/2016/5/12/chartex" xmlns:cx7="http://schemas.microsoft.com/office/drawing/2016/5/13/chartex" xmlns:cx8="http://schemas.microsoft.com/office/drawing/2016/5/14/chartex" xmlns:mc="http://schemas.openxmlformats.org/markup-compatibility/2006" xmlns:aink="http://schemas.microsoft.com/office/drawing/2016/ink" xmlns:am3d="http://schemas.microsoft.com/office/drawing/2017/model3d" xmlns:o="urn:schemas-microsoft-com:office:office" xmlns:oel="http://schemas.microsoft.com/office/2019/extlst" xmlns:r="http://schemas.openxmlformats.org/officeDocument/2006/relationships" xmlns:m="http://schemas.openxmlformats.org/officeDocument/2006/math" xmlns:v="urn:schemas-microsoft-com:vml" xmlns:wp14="http://schemas.microsoft.com/office/word/2010/wordprocessingDrawing" xmlns:wp="http://schemas.openxmlformats.org/drawingml/2006/wordprocessingDrawing" xmlns:w10="urn:schemas-microsoft-com:office:word" xmlns:w="http://schemas.openxmlformats.org/wordprocessingml/2006/main" xmlns:w14="http://schemas.microsoft.com/office/word/2010/wordml" xmlns:w15="http://schemas.microsoft.com/office/word/2012/wordml" xmlns:w16cex="http://schemas.microsoft.com/office/word/2018/wordml/cex" xmlns:w16cid="http://schemas.microsoft.com/office/word/2016/wordml/cid" xmlns:w16="http://schemas.microsoft.com/office/word/2018/wordml" xmlns:w16du="http://schemas.microsoft.com/office/word/2023/wordml/word16du" xmlns:w16sdtdh="http://schemas.microsoft.com/office/word/2020/wordml/sdtdatahash" xmlns:w16se="http://schemas.microsoft.com/office/word/2015/wordml/symex" xmlns:wpg="http://schemas.microsoft.com/office/word/2010/wordprocessingGroup" xmlns:wpi="http://schemas.microsoft.com/office/word/2010/wordprocessingInk" xmlns:wne="http://schemas.microsoft.com/office/word/2006/wordml" xmlns:wps="http://schemas.microsoft.com/office/word/2010/wordprocessingShape" mc:Ignorable="w14 w15 w16se w16cid w16 w16cex w16sdtdh wp14">
   <w:body>
     <w:sdt>
       <w:sdtPr>
@@ -912,22 +912,22 @@
       <w:pPr>
         <w:pStyle w:val="Heading1"/>
       </w:pPr>
-      <w:bookmarkStart w:id="1" w:name="_Toc128505634"/>
+      <w:bookmarkStart w:id="2" w:name="_Toc128505634"/>
       <w:r>
         <w:lastRenderedPageBreak/>
         <w:t>Expressions &amp; Operators</w:t>
       </w:r>
-      <w:bookmarkEnd w:id="1"/>
+      <w:bookmarkEnd w:id="2"/>
     </w:p>
     <w:p>
       <w:pPr>
         <w:pStyle w:val="Heading2"/>
       </w:pPr>
-      <w:bookmarkStart w:id="2" w:name="_Toc128505635"/>
+      <w:bookmarkStart w:id="3" w:name="_Toc128505635"/>
       <w:r>
         <w:t>Mathematical Operator</w:t>
       </w:r>
-      <w:bookmarkEnd w:id="2"/>
+      <w:bookmarkEnd w:id="3"/>
     </w:p>
     <w:p>
       <w:pPr>
@@ -950,54 +950,74 @@
         </w:numPr>
       </w:pPr>
       <w:r>
-        <w:t>Write a c code that will ask the user to enter two values and print their division and reminder</w:t>
-      </w:r>
-    </w:p>
-    <w:p>
-      <w:pPr>
-        <w:pStyle w:val="ListParagraph"/>
-        <w:numPr>
-          <w:ilvl w:val="0"/>
-          <w:numId w:val="3"/>
-        </w:numPr>
-      </w:pPr>
-      <w:r>
-        <w:t>Write a c code that will ask the user to enter two values and swap then print it</w:t>
-      </w:r>
-    </w:p>
-    <w:p>
-      <w:pPr>
-        <w:pStyle w:val="ListParagraph"/>
-        <w:numPr>
-          <w:ilvl w:val="0"/>
-          <w:numId w:val="3"/>
-        </w:numPr>
-      </w:pPr>
-      <w:r>
-        <w:t>Write a C code that will ask the user to enter two values and swap (Without using third Variable) then print it</w:t>
-      </w:r>
-    </w:p>
-    <w:p>
-      <w:pPr>
-        <w:pStyle w:val="ListParagraph"/>
-        <w:numPr>
-          <w:ilvl w:val="0"/>
-          <w:numId w:val="3"/>
-        </w:numPr>
-      </w:pPr>
-      <w:r>
-        <w:t>Write a C code that will ask the user to enter two values (Floating Numbers) and print their Multiply</w:t>
-      </w:r>
+        <w:t xml:space="preserve">Write a c code that will ask the user to enter two values and print their division and </w:t>
+      </w:r>
+      <w:proofErr w:type="gramStart"/>
+      <w:r>
+        <w:t>reminder</w:t>
+      </w:r>
+      <w:proofErr w:type="gramEnd"/>
+    </w:p>
+    <w:p>
+      <w:pPr>
+        <w:pStyle w:val="ListParagraph"/>
+        <w:numPr>
+          <w:ilvl w:val="0"/>
+          <w:numId w:val="3"/>
+        </w:numPr>
+      </w:pPr>
+      <w:r>
+        <w:t xml:space="preserve">Write a c code that will ask the user to enter two values and swap then print </w:t>
+      </w:r>
+      <w:proofErr w:type="gramStart"/>
+      <w:r>
+        <w:t>it</w:t>
+      </w:r>
+      <w:proofErr w:type="gramEnd"/>
+    </w:p>
+    <w:p>
+      <w:pPr>
+        <w:pStyle w:val="ListParagraph"/>
+        <w:numPr>
+          <w:ilvl w:val="0"/>
+          <w:numId w:val="3"/>
+        </w:numPr>
+      </w:pPr>
+      <w:r>
+        <w:t xml:space="preserve">Write a C code that will ask the user to enter two values and swap (Without using third Variable) then print </w:t>
+      </w:r>
+      <w:proofErr w:type="gramStart"/>
+      <w:r>
+        <w:t>it</w:t>
+      </w:r>
+      <w:proofErr w:type="gramEnd"/>
+    </w:p>
+    <w:p>
+      <w:pPr>
+        <w:pStyle w:val="ListParagraph"/>
+        <w:numPr>
+          <w:ilvl w:val="0"/>
+          <w:numId w:val="3"/>
+        </w:numPr>
+      </w:pPr>
+      <w:r>
+        <w:t xml:space="preserve">Write a C code that will ask the user to enter two values (Floating Numbers) and print their </w:t>
+      </w:r>
+      <w:proofErr w:type="gramStart"/>
+      <w:r>
+        <w:t>Multiply</w:t>
+      </w:r>
+      <w:proofErr w:type="gramEnd"/>
     </w:p>
     <w:p>
       <w:pPr>
         <w:pStyle w:val="Heading2"/>
       </w:pPr>
-      <w:bookmarkStart w:id="3" w:name="_Toc128505636"/>
+      <w:bookmarkStart w:id="4" w:name="_Toc128505636"/>
       <w:r>
         <w:t>Bitwise Operator</w:t>
       </w:r>
-      <w:bookmarkEnd w:id="3"/>
+      <w:bookmarkEnd w:id="4"/>
     </w:p>
     <w:p>
       <w:pPr>
@@ -1056,136 +1076,192 @@
         </w:numPr>
       </w:pPr>
       <w:r>
-        <w:t>Write a C program to input any number from user and set nth bit of the given number as (1) using bitwise operator</w:t>
-      </w:r>
-    </w:p>
-    <w:p>
-      <w:pPr>
-        <w:pStyle w:val="ListParagraph"/>
-        <w:numPr>
-          <w:ilvl w:val="0"/>
-          <w:numId w:val="3"/>
-        </w:numPr>
-      </w:pPr>
-      <w:r>
-        <w:t>Write a C program to input any number from user and clear nth bit of the given number as (0) using bitwise operator</w:t>
-      </w:r>
-    </w:p>
-    <w:p>
-      <w:pPr>
-        <w:pStyle w:val="ListParagraph"/>
-        <w:numPr>
-          <w:ilvl w:val="0"/>
-          <w:numId w:val="3"/>
-        </w:numPr>
-      </w:pPr>
-      <w:r>
-        <w:t>Write a C program to input any number from user and toggle nth bit of the given number using bitwise operator</w:t>
-      </w:r>
-    </w:p>
-    <w:p>
-      <w:pPr>
-        <w:pStyle w:val="ListParagraph"/>
-        <w:numPr>
-          <w:ilvl w:val="0"/>
-          <w:numId w:val="3"/>
-        </w:numPr>
-      </w:pPr>
-      <w:r>
-        <w:t>Write a C program to take any number from user and Flip all bits of the given number (in binary representation ) using bitwise operators</w:t>
-      </w:r>
-    </w:p>
-    <w:p>
-      <w:pPr>
-        <w:pStyle w:val="ListParagraph"/>
-        <w:numPr>
-          <w:ilvl w:val="0"/>
-          <w:numId w:val="3"/>
-        </w:numPr>
-      </w:pPr>
-      <w:r>
-        <w:t>Write a C program to take any two number from user and swap Values of both numbers using bitwise operator.</w:t>
+        <w:t xml:space="preserve">Write a C program to input any number from user and set nth bit of the given number as (1) using bitwise </w:t>
+      </w:r>
+      <w:proofErr w:type="gramStart"/>
+      <w:r>
+        <w:t>operator</w:t>
+      </w:r>
+      <w:proofErr w:type="gramEnd"/>
+    </w:p>
+    <w:p>
+      <w:pPr>
+        <w:pStyle w:val="ListParagraph"/>
+        <w:numPr>
+          <w:ilvl w:val="0"/>
+          <w:numId w:val="3"/>
+        </w:numPr>
+      </w:pPr>
+      <w:r>
+        <w:t xml:space="preserve">Write a C program to input any number from user and clear nth bit of the given number as (0) using bitwise </w:t>
+      </w:r>
+      <w:proofErr w:type="gramStart"/>
+      <w:r>
+        <w:t>operator</w:t>
+      </w:r>
+      <w:proofErr w:type="gramEnd"/>
+    </w:p>
+    <w:p>
+      <w:pPr>
+        <w:pStyle w:val="ListParagraph"/>
+        <w:numPr>
+          <w:ilvl w:val="0"/>
+          <w:numId w:val="3"/>
+        </w:numPr>
+      </w:pPr>
+      <w:r>
+        <w:t xml:space="preserve">Write a C program to input any number from user and toggle nth bit of the given number using bitwise </w:t>
+      </w:r>
+      <w:proofErr w:type="gramStart"/>
+      <w:r>
+        <w:t>operator</w:t>
+      </w:r>
+      <w:proofErr w:type="gramEnd"/>
+    </w:p>
+    <w:p>
+      <w:pPr>
+        <w:pStyle w:val="ListParagraph"/>
+        <w:numPr>
+          <w:ilvl w:val="0"/>
+          <w:numId w:val="3"/>
+        </w:numPr>
+      </w:pPr>
+      <w:r>
+        <w:t xml:space="preserve">Write a C program to take any number from user and Flip all bits of the given number (in binary representation ) using bitwise </w:t>
+      </w:r>
+      <w:proofErr w:type="gramStart"/>
+      <w:r>
+        <w:t>operators</w:t>
+      </w:r>
+      <w:proofErr w:type="gramEnd"/>
+    </w:p>
+    <w:p>
+      <w:pPr>
+        <w:pStyle w:val="ListParagraph"/>
+        <w:numPr>
+          <w:ilvl w:val="0"/>
+          <w:numId w:val="3"/>
+        </w:numPr>
+      </w:pPr>
+      <w:r>
+        <w:t xml:space="preserve">Write a C program to take any two </w:t>
+      </w:r>
+      <w:proofErr w:type="gramStart"/>
+      <w:r>
+        <w:t>number</w:t>
+      </w:r>
+      <w:proofErr w:type="gramEnd"/>
+      <w:r>
+        <w:t xml:space="preserve"> from user and swap Values of both numbers using bitwise operator.</w:t>
       </w:r>
     </w:p>
     <w:p>
       <w:pPr>
         <w:pStyle w:val="Heading2"/>
       </w:pPr>
-      <w:bookmarkStart w:id="4" w:name="_Toc128505637"/>
+      <w:bookmarkStart w:id="5" w:name="_Toc128505637"/>
       <w:r>
         <w:t>Conditinal Operators</w:t>
       </w:r>
-      <w:bookmarkEnd w:id="4"/>
-    </w:p>
-    <w:p>
-      <w:pPr>
-        <w:pStyle w:val="ListParagraph"/>
-        <w:numPr>
-          <w:ilvl w:val="0"/>
-          <w:numId w:val="3"/>
-        </w:numPr>
-      </w:pPr>
-      <w:r>
-        <w:t>Write a C program to take Two numbers from user and find maximum between two numbers</w:t>
-      </w:r>
-    </w:p>
-    <w:p>
-      <w:pPr>
-        <w:pStyle w:val="ListParagraph"/>
-        <w:numPr>
-          <w:ilvl w:val="0"/>
-          <w:numId w:val="3"/>
-        </w:numPr>
-      </w:pPr>
-      <w:r>
-        <w:t>Write a C program to take three numbers from user and find maximum between three numbers</w:t>
-      </w:r>
-    </w:p>
-    <w:p>
-      <w:pPr>
-        <w:pStyle w:val="ListParagraph"/>
-        <w:numPr>
-          <w:ilvl w:val="0"/>
-          <w:numId w:val="3"/>
-        </w:numPr>
-      </w:pPr>
-      <w:r>
-        <w:t>Write C program to check even or odd number</w:t>
-      </w:r>
-    </w:p>
-    <w:p>
-      <w:pPr>
-        <w:pStyle w:val="ListParagraph"/>
-        <w:numPr>
-          <w:ilvl w:val="0"/>
-          <w:numId w:val="3"/>
-        </w:numPr>
-      </w:pPr>
-      <w:r>
-        <w:t>Write C program to take a year from user then check whether year Is leap year or not</w:t>
-      </w:r>
-    </w:p>
-    <w:p>
-      <w:pPr>
-        <w:pStyle w:val="ListParagraph"/>
-        <w:numPr>
-          <w:ilvl w:val="0"/>
-          <w:numId w:val="3"/>
-        </w:numPr>
-      </w:pPr>
-      <w:r>
-        <w:t>Write C program to take a character from user then check whether Character alphabets or not</w:t>
-      </w:r>
+      <w:bookmarkEnd w:id="5"/>
+    </w:p>
+    <w:p>
+      <w:pPr>
+        <w:pStyle w:val="ListParagraph"/>
+        <w:numPr>
+          <w:ilvl w:val="0"/>
+          <w:numId w:val="3"/>
+        </w:numPr>
+      </w:pPr>
+      <w:r>
+        <w:t xml:space="preserve">Write a C program to take Two numbers from user and find maximum between two </w:t>
+      </w:r>
+      <w:proofErr w:type="gramStart"/>
+      <w:r>
+        <w:t>numbers</w:t>
+      </w:r>
+      <w:proofErr w:type="gramEnd"/>
+    </w:p>
+    <w:p>
+      <w:pPr>
+        <w:pStyle w:val="ListParagraph"/>
+        <w:numPr>
+          <w:ilvl w:val="0"/>
+          <w:numId w:val="3"/>
+        </w:numPr>
+      </w:pPr>
+      <w:r>
+        <w:t xml:space="preserve">Write a C program to take three numbers from user and find maximum between three </w:t>
+      </w:r>
+      <w:proofErr w:type="gramStart"/>
+      <w:r>
+        <w:t>numbers</w:t>
+      </w:r>
+      <w:proofErr w:type="gramEnd"/>
+    </w:p>
+    <w:p>
+      <w:pPr>
+        <w:pStyle w:val="ListParagraph"/>
+        <w:numPr>
+          <w:ilvl w:val="0"/>
+          <w:numId w:val="3"/>
+        </w:numPr>
+      </w:pPr>
+      <w:r>
+        <w:t xml:space="preserve">Write C program to check even or odd </w:t>
+      </w:r>
+      <w:proofErr w:type="gramStart"/>
+      <w:r>
+        <w:t>number</w:t>
+      </w:r>
+      <w:proofErr w:type="gramEnd"/>
+    </w:p>
+    <w:p>
+      <w:pPr>
+        <w:pStyle w:val="ListParagraph"/>
+        <w:numPr>
+          <w:ilvl w:val="0"/>
+          <w:numId w:val="3"/>
+        </w:numPr>
+      </w:pPr>
+      <w:r>
+        <w:t xml:space="preserve">Write C program to take a year from user then check whether year Is </w:t>
+      </w:r>
+      <w:proofErr w:type="gramStart"/>
+      <w:r>
+        <w:t>leap</w:t>
+      </w:r>
+      <w:proofErr w:type="gramEnd"/>
+      <w:r>
+        <w:t xml:space="preserve"> year or not</w:t>
+      </w:r>
+    </w:p>
+    <w:p>
+      <w:pPr>
+        <w:pStyle w:val="ListParagraph"/>
+        <w:numPr>
+          <w:ilvl w:val="0"/>
+          <w:numId w:val="3"/>
+        </w:numPr>
+      </w:pPr>
+      <w:r>
+        <w:t xml:space="preserve">Write C program to take a character from user then check whether Character alphabets or </w:t>
+      </w:r>
+      <w:proofErr w:type="gramStart"/>
+      <w:r>
+        <w:t>not</w:t>
+      </w:r>
+      <w:proofErr w:type="gramEnd"/>
     </w:p>
     <w:p>
       <w:pPr>
         <w:pStyle w:val="Heading1"/>
       </w:pPr>
-      <w:bookmarkStart w:id="5" w:name="_Toc128505638"/>
+      <w:bookmarkStart w:id="6" w:name="_Toc128505638"/>
       <w:r>
         <w:t>if Condition</w:t>
       </w:r>
-      <w:bookmarkEnd w:id="5"/>
+      <w:bookmarkEnd w:id="6"/>
     </w:p>
     <w:p>
       <w:pPr>
@@ -1217,19 +1293,35 @@
         </w:numPr>
       </w:pPr>
       <w:r>
-        <w:t>Write a C code that will ask the user to enter number and check this number positive or negative.</w:t>
-      </w:r>
-    </w:p>
-    <w:p>
-      <w:pPr>
-        <w:pStyle w:val="ListParagraph"/>
-        <w:numPr>
-          <w:ilvl w:val="0"/>
-          <w:numId w:val="3"/>
-        </w:numPr>
-      </w:pPr>
-      <w:r>
-        <w:t>Write a c code that will ask the user to enter four values a, b, c and d then evaluates the ratio of (a + b) to (c-d) and prints the result, if (c-d) is not equal zero.</w:t>
+        <w:t xml:space="preserve">Write a C code that will ask the user to enter </w:t>
+      </w:r>
+      <w:proofErr w:type="gramStart"/>
+      <w:r>
+        <w:t>number</w:t>
+      </w:r>
+      <w:proofErr w:type="gramEnd"/>
+      <w:r>
+        <w:t xml:space="preserve"> and check this number positive or negative.</w:t>
+      </w:r>
+    </w:p>
+    <w:p>
+      <w:pPr>
+        <w:pStyle w:val="ListParagraph"/>
+        <w:numPr>
+          <w:ilvl w:val="0"/>
+          <w:numId w:val="3"/>
+        </w:numPr>
+      </w:pPr>
+      <w:r>
+        <w:t xml:space="preserve">Write a c code that will ask the user to enter four values a, b, </w:t>
+      </w:r>
+      <w:proofErr w:type="gramStart"/>
+      <w:r>
+        <w:t>c</w:t>
+      </w:r>
+      <w:proofErr w:type="gramEnd"/>
+      <w:r>
+        <w:t xml:space="preserve"> and d then evaluates the ratio of (a + b) to (c-d) and prints the result, if (c-d) is not equal zero.</w:t>
       </w:r>
       <w:r>
         <w:t xml:space="preserve"> </w:t>
@@ -1542,7 +1634,15 @@
         <w:t xml:space="preserve">and define the type of the triangle </w:t>
       </w:r>
       <w:r>
-        <w:t>is equilateral, scalene or isosceles triangle</w:t>
+        <w:t xml:space="preserve">is equilateral, </w:t>
+      </w:r>
+      <w:proofErr w:type="gramStart"/>
+      <w:r>
+        <w:t>scalene</w:t>
+      </w:r>
+      <w:proofErr w:type="gramEnd"/>
+      <w:r>
+        <w:t xml:space="preserve"> or isosceles triangle</w:t>
       </w:r>
       <w:r>
         <w:t>, and Right, Obtuse, or Acute triangle</w:t>
@@ -1620,7 +1720,15 @@
         <w:ind w:firstLine="720"/>
       </w:pPr>
       <w:r>
-        <w:t>For first 50 units Rs. 0.50/unit</w:t>
+        <w:t xml:space="preserve">For </w:t>
+      </w:r>
+      <w:proofErr w:type="gramStart"/>
+      <w:r>
+        <w:t>first</w:t>
+      </w:r>
+      <w:proofErr w:type="gramEnd"/>
+      <w:r>
+        <w:t xml:space="preserve"> 50 units Rs. 0.50/unit</w:t>
       </w:r>
     </w:p>
     <w:p>
@@ -1629,7 +1737,15 @@
         <w:ind w:firstLine="720"/>
       </w:pPr>
       <w:r>
-        <w:t>For next 100 units Rs. 0.75/unit</w:t>
+        <w:t xml:space="preserve">For </w:t>
+      </w:r>
+      <w:proofErr w:type="gramStart"/>
+      <w:r>
+        <w:t>next</w:t>
+      </w:r>
+      <w:proofErr w:type="gramEnd"/>
+      <w:r>
+        <w:t xml:space="preserve"> 100 units Rs. 0.75/unit</w:t>
       </w:r>
     </w:p>
     <w:p>
@@ -1638,7 +1754,15 @@
         <w:ind w:firstLine="720"/>
       </w:pPr>
       <w:r>
-        <w:t>For next 100 units Rs. 1.20/unit</w:t>
+        <w:t xml:space="preserve">For </w:t>
+      </w:r>
+      <w:proofErr w:type="gramStart"/>
+      <w:r>
+        <w:t>next</w:t>
+      </w:r>
+      <w:proofErr w:type="gramEnd"/>
+      <w:r>
+        <w:t xml:space="preserve"> 100 units Rs. 1.20/unit</w:t>
       </w:r>
     </w:p>
     <w:p>
@@ -1647,7 +1771,15 @@
         <w:ind w:firstLine="720"/>
       </w:pPr>
       <w:r>
-        <w:t>For unit above 250 Rs. 1.50/unit</w:t>
+        <w:t xml:space="preserve">For </w:t>
+      </w:r>
+      <w:proofErr w:type="gramStart"/>
+      <w:r>
+        <w:t>unit</w:t>
+      </w:r>
+      <w:proofErr w:type="gramEnd"/>
+      <w:r>
+        <w:t xml:space="preserve"> above 250 Rs. 1.50/unit</w:t>
       </w:r>
       <w:r>
         <w:tab/>
@@ -1700,23 +1832,28 @@
       <w:pPr>
         <w:pStyle w:val="Heading1"/>
       </w:pPr>
-      <w:bookmarkStart w:id="6" w:name="_Toc128505639"/>
+      <w:bookmarkStart w:id="7" w:name="_Toc128505639"/>
       <w:r>
         <w:t>Switch Cases</w:t>
       </w:r>
-      <w:bookmarkEnd w:id="6"/>
-    </w:p>
-    <w:p>
-      <w:pPr>
-        <w:pStyle w:val="ListParagraph"/>
-        <w:numPr>
-          <w:ilvl w:val="0"/>
-          <w:numId w:val="3"/>
-        </w:numPr>
-      </w:pPr>
-      <w:r>
-        <w:t>Write a C program to input week number(1-7) and print day of week name</w:t>
-      </w:r>
+      <w:bookmarkEnd w:id="7"/>
+    </w:p>
+    <w:p>
+      <w:pPr>
+        <w:pStyle w:val="ListParagraph"/>
+        <w:numPr>
+          <w:ilvl w:val="0"/>
+          <w:numId w:val="3"/>
+        </w:numPr>
+      </w:pPr>
+      <w:r>
+        <w:t xml:space="preserve">Write a C program to input week number(1-7) and print day of week </w:t>
+      </w:r>
+      <w:proofErr w:type="gramStart"/>
+      <w:r>
+        <w:t>name</w:t>
+      </w:r>
+      <w:proofErr w:type="gramEnd"/>
     </w:p>
     <w:p>
       <w:pPr>
@@ -1770,8 +1907,13 @@
         </w:numPr>
       </w:pPr>
       <w:r>
-        <w:t>Write a C program to take two numbers from user and find maximum between two numbers using switch case</w:t>
-      </w:r>
+        <w:t xml:space="preserve">Write a C program to take two numbers from user and find maximum between two numbers using switch </w:t>
+      </w:r>
+      <w:proofErr w:type="gramStart"/>
+      <w:r>
+        <w:t>case</w:t>
+      </w:r>
+      <w:proofErr w:type="gramEnd"/>
     </w:p>
     <w:p>
       <w:pPr>
@@ -2000,18 +2142,23 @@
         </w:numPr>
       </w:pPr>
       <w:r>
-        <w:t>write C Program to Make a Simple Calculator Using switch...case</w:t>
-      </w:r>
+        <w:t>write C Program to Make a Simple Calculator Using switch...</w:t>
+      </w:r>
+      <w:proofErr w:type="gramStart"/>
+      <w:r>
+        <w:t>case</w:t>
+      </w:r>
+      <w:proofErr w:type="gramEnd"/>
     </w:p>
     <w:p>
       <w:pPr>
         <w:pStyle w:val="Heading1"/>
       </w:pPr>
-      <w:bookmarkStart w:id="7" w:name="_Toc128505640"/>
+      <w:bookmarkStart w:id="8" w:name="_Toc128505640"/>
       <w:r>
         <w:t>Loops</w:t>
       </w:r>
-      <w:bookmarkEnd w:id="7"/>
+      <w:bookmarkEnd w:id="8"/>
       <w:r>
         <w:t xml:space="preserve"> </w:t>
       </w:r>
@@ -2020,21 +2167,21 @@
       <w:pPr>
         <w:pStyle w:val="Heading2"/>
       </w:pPr>
-      <w:bookmarkStart w:id="8" w:name="_Toc128505641"/>
+      <w:bookmarkStart w:id="9" w:name="_Toc128505641"/>
       <w:r>
         <w:t>Basic</w:t>
       </w:r>
-      <w:bookmarkEnd w:id="8"/>
+      <w:bookmarkEnd w:id="9"/>
     </w:p>
     <w:p>
       <w:pPr>
         <w:pStyle w:val="Heading3"/>
       </w:pPr>
-      <w:bookmarkStart w:id="9" w:name="_Toc128505642"/>
+      <w:bookmarkStart w:id="10" w:name="_Toc128505642"/>
       <w:r>
         <w:t>For Loop</w:t>
       </w:r>
-      <w:bookmarkEnd w:id="9"/>
+      <w:bookmarkEnd w:id="10"/>
     </w:p>
     <w:p>
       <w:pPr>
@@ -2066,7 +2213,15 @@
         <w:t xml:space="preserve">and average </w:t>
       </w:r>
       <w:r>
-        <w:t>of first 10 natural numbers</w:t>
+        <w:t xml:space="preserve">of </w:t>
+      </w:r>
+      <w:proofErr w:type="gramStart"/>
+      <w:r>
+        <w:t>first</w:t>
+      </w:r>
+      <w:proofErr w:type="gramEnd"/>
+      <w:r>
+        <w:t xml:space="preserve"> 10 natural numbers</w:t>
       </w:r>
       <w:r>
         <w:t>.</w:t>
@@ -2143,8 +2298,13 @@
         </w:numPr>
       </w:pPr>
       <w:r>
-        <w:t>write C program using a cast to evaluate the equation</w:t>
-      </w:r>
+        <w:t xml:space="preserve">write C program using a cast to evaluate the </w:t>
+      </w:r>
+      <w:proofErr w:type="gramStart"/>
+      <w:r>
+        <w:t>equation</w:t>
+      </w:r>
+      <w:proofErr w:type="gramEnd"/>
     </w:p>
     <w:p>
       <w:pPr>
@@ -2341,11 +2501,11 @@
       <w:pPr>
         <w:pStyle w:val="Heading3"/>
       </w:pPr>
-      <w:bookmarkStart w:id="10" w:name="_Toc128505643"/>
+      <w:bookmarkStart w:id="11" w:name="_Toc128505643"/>
       <w:r>
         <w:t>While Loop</w:t>
       </w:r>
-      <w:bookmarkEnd w:id="10"/>
+      <w:bookmarkEnd w:id="11"/>
     </w:p>
     <w:p>
       <w:pPr>
@@ -2371,8 +2531,13 @@
         </w:numPr>
       </w:pPr>
       <w:r>
-        <w:t>Write a C program to print all even numbers from 1 to n</w:t>
-      </w:r>
+        <w:t xml:space="preserve">Write a C program to print all even numbers from 1 to </w:t>
+      </w:r>
+      <w:proofErr w:type="gramStart"/>
+      <w:r>
+        <w:t>n</w:t>
+      </w:r>
+      <w:proofErr w:type="gramEnd"/>
     </w:p>
     <w:p>
       <w:pPr>
@@ -2449,20 +2614,30 @@
         </w:numPr>
       </w:pPr>
       <w:r>
-        <w:t>Write a C program that takes input from user and prints the reverse from this number</w:t>
-      </w:r>
-    </w:p>
-    <w:p>
-      <w:pPr>
-        <w:pStyle w:val="ListParagraph"/>
-        <w:numPr>
-          <w:ilvl w:val="0"/>
-          <w:numId w:val="3"/>
-        </w:numPr>
-      </w:pPr>
-      <w:r>
-        <w:t>Write a C program that takes number from user and check this number is palindrome number or not</w:t>
-      </w:r>
+        <w:t xml:space="preserve">Write a C program that takes input from user and prints the reverse from this </w:t>
+      </w:r>
+      <w:proofErr w:type="gramStart"/>
+      <w:r>
+        <w:t>number</w:t>
+      </w:r>
+      <w:proofErr w:type="gramEnd"/>
+    </w:p>
+    <w:p>
+      <w:pPr>
+        <w:pStyle w:val="ListParagraph"/>
+        <w:numPr>
+          <w:ilvl w:val="0"/>
+          <w:numId w:val="3"/>
+        </w:numPr>
+      </w:pPr>
+      <w:r>
+        <w:t xml:space="preserve">Write a C program that takes number from user and check this number is palindrome number or </w:t>
+      </w:r>
+      <w:proofErr w:type="gramStart"/>
+      <w:r>
+        <w:t>not</w:t>
+      </w:r>
+      <w:proofErr w:type="gramEnd"/>
     </w:p>
     <w:p>
       <w:pPr>
@@ -2492,11 +2667,11 @@
       <w:pPr>
         <w:pStyle w:val="Heading3"/>
       </w:pPr>
-      <w:bookmarkStart w:id="11" w:name="_Toc128505644"/>
+      <w:bookmarkStart w:id="12" w:name="_Toc128505644"/>
       <w:r>
         <w:t>Do While Loop</w:t>
       </w:r>
-      <w:bookmarkEnd w:id="11"/>
+      <w:bookmarkEnd w:id="12"/>
     </w:p>
     <w:p>
       <w:pPr>
@@ -2547,11 +2722,11 @@
       <w:pPr>
         <w:pStyle w:val="Heading2"/>
       </w:pPr>
-      <w:bookmarkStart w:id="12" w:name="_Toc128505645"/>
+      <w:bookmarkStart w:id="13" w:name="_Toc128505645"/>
       <w:r>
         <w:t>Pattern</w:t>
       </w:r>
-      <w:bookmarkEnd w:id="12"/>
+      <w:bookmarkEnd w:id="13"/>
     </w:p>
     <w:p>
       <w:pPr>
@@ -2681,8 +2856,13 @@
         </w:numPr>
       </w:pPr>
       <w:r>
-        <w:t>Write a C program to print hollow square star pattern with diagonal using loops</w:t>
-      </w:r>
+        <w:t xml:space="preserve">Write a C program to print hollow square star pattern with diagonal using </w:t>
+      </w:r>
+      <w:proofErr w:type="gramStart"/>
+      <w:r>
+        <w:t>loops</w:t>
+      </w:r>
+      <w:proofErr w:type="gramEnd"/>
     </w:p>
     <w:p>
       <w:pPr>
@@ -3049,8 +3229,13 @@
         <w:t xml:space="preserve">, </w:t>
       </w:r>
       <w:r>
-        <w:t>hollow right triangle or hollow mirrored right triangle star pattern</w:t>
-      </w:r>
+        <w:t xml:space="preserve">hollow right triangle or hollow mirrored right triangle star </w:t>
+      </w:r>
+      <w:proofErr w:type="gramStart"/>
+      <w:r>
+        <w:t>pattern</w:t>
+      </w:r>
+      <w:proofErr w:type="gramEnd"/>
     </w:p>
     <w:p>
       <w:pPr>
@@ -3324,10 +3509,18 @@
         <w:t xml:space="preserve">, </w:t>
       </w:r>
       <w:r>
-        <w:t xml:space="preserve"> 8</w:t>
-      </w:r>
-      <w:r>
-        <w:t xml:space="preserve"> digit, </w:t>
+        <w:t xml:space="preserve"> </w:t>
+      </w:r>
+      <w:proofErr w:type="gramStart"/>
+      <w:r>
+        <w:t>8</w:t>
+      </w:r>
+      <w:r>
+        <w:t xml:space="preserve"> digit</w:t>
+      </w:r>
+      <w:proofErr w:type="gramEnd"/>
+      <w:r>
+        <w:t xml:space="preserve">, </w:t>
       </w:r>
       <w:r>
         <w:t>heart, x symbol</w:t>
@@ -3402,11 +3595,11 @@
       <w:pPr>
         <w:pStyle w:val="Heading2"/>
       </w:pPr>
-      <w:bookmarkStart w:id="13" w:name="_Toc128505646"/>
+      <w:bookmarkStart w:id="14" w:name="_Toc128505646"/>
       <w:r>
         <w:t>Binary Bitwise</w:t>
       </w:r>
-      <w:bookmarkEnd w:id="13"/>
+      <w:bookmarkEnd w:id="14"/>
     </w:p>
     <w:p>
       <w:pPr>
@@ -3427,8 +3620,13 @@
         <w:t xml:space="preserve"> </w:t>
       </w:r>
       <w:r>
-        <w:t>Total number of leading zeros in the given value</w:t>
-      </w:r>
+        <w:t xml:space="preserve">Total number of leading zeros in the given </w:t>
+      </w:r>
+      <w:proofErr w:type="gramStart"/>
+      <w:r>
+        <w:t>value</w:t>
+      </w:r>
+      <w:proofErr w:type="gramEnd"/>
     </w:p>
     <w:p>
       <w:pPr>
@@ -3445,8 +3643,13 @@
         <w:t>trailing</w:t>
       </w:r>
       <w:r>
-        <w:t xml:space="preserve"> zeros in the given value</w:t>
-      </w:r>
+        <w:t xml:space="preserve"> zeros in the given </w:t>
+      </w:r>
+      <w:proofErr w:type="gramStart"/>
+      <w:r>
+        <w:t>value</w:t>
+      </w:r>
+      <w:proofErr w:type="gramEnd"/>
     </w:p>
     <w:p>
       <w:pPr>
@@ -3463,8 +3666,13 @@
         <w:t>in between</w:t>
       </w:r>
       <w:r>
-        <w:t xml:space="preserve"> zeros in the given value</w:t>
-      </w:r>
+        <w:t xml:space="preserve"> zeros in the given </w:t>
+      </w:r>
+      <w:proofErr w:type="gramStart"/>
+      <w:r>
+        <w:t>value</w:t>
+      </w:r>
+      <w:proofErr w:type="gramEnd"/>
     </w:p>
     <w:p>
       <w:pPr>
@@ -3527,8 +3735,13 @@
         <w:t xml:space="preserve">first </w:t>
       </w:r>
       <w:r>
-        <w:t>one ‘1’</w:t>
-      </w:r>
+        <w:t>one ‘</w:t>
+      </w:r>
+      <w:proofErr w:type="gramStart"/>
+      <w:r>
+        <w:t>1’</w:t>
+      </w:r>
+      <w:proofErr w:type="gramEnd"/>
     </w:p>
     <w:p>
       <w:pPr>
@@ -3545,8 +3758,13 @@
         <w:t xml:space="preserve">last </w:t>
       </w:r>
       <w:r>
-        <w:t>one ‘1’</w:t>
-      </w:r>
+        <w:t>one ‘</w:t>
+      </w:r>
+      <w:proofErr w:type="gramStart"/>
+      <w:r>
+        <w:t>1’</w:t>
+      </w:r>
+      <w:proofErr w:type="gramEnd"/>
     </w:p>
     <w:p>
       <w:pPr>
@@ -3564,11 +3782,11 @@
       <w:pPr>
         <w:pStyle w:val="Heading1"/>
       </w:pPr>
-      <w:bookmarkStart w:id="14" w:name="_Toc128505647"/>
+      <w:bookmarkStart w:id="15" w:name="_Toc128505647"/>
       <w:r>
         <w:t>Functions</w:t>
       </w:r>
-      <w:bookmarkEnd w:id="14"/>
+      <w:bookmarkEnd w:id="15"/>
       <w:r>
         <w:t xml:space="preserve"> </w:t>
       </w:r>
@@ -3577,11 +3795,11 @@
       <w:pPr>
         <w:pStyle w:val="Heading2"/>
       </w:pPr>
-      <w:bookmarkStart w:id="15" w:name="_Toc128505648"/>
+      <w:bookmarkStart w:id="16" w:name="_Toc128505648"/>
       <w:r>
         <w:t>Basics</w:t>
       </w:r>
-      <w:bookmarkEnd w:id="15"/>
+      <w:bookmarkEnd w:id="16"/>
     </w:p>
     <w:p>
       <w:pPr>
@@ -3790,19 +4008,51 @@
       </w:r>
       <w:r>
         <w:tab/>
-        <w:t xml:space="preserve">B(m,o) = 1, </w:t>
+        <w:t>B(</w:t>
+      </w:r>
+      <w:proofErr w:type="spellStart"/>
+      <w:r>
+        <w:t>m,o</w:t>
+      </w:r>
+      <w:proofErr w:type="spellEnd"/>
+      <w:r>
+        <w:t xml:space="preserve">) = 1, </w:t>
       </w:r>
       <w:r>
         <w:tab/>
-        <w:t>B(m,x) = B(m,x-1) [m-x+1/x ]</w:t>
+        <w:t>B(</w:t>
+      </w:r>
+      <w:proofErr w:type="spellStart"/>
+      <w:r>
+        <w:t>m,x</w:t>
+      </w:r>
+      <w:proofErr w:type="spellEnd"/>
+      <w:r>
+        <w:t>) = B(m,x-1) [m-x+1/x ]</w:t>
       </w:r>
       <w:r>
         <w:tab/>
-        <w:t xml:space="preserve">,x = 1,2,3,...,m </w:t>
+        <w:t>,x = 1,2,</w:t>
+      </w:r>
+      <w:proofErr w:type="gramStart"/>
+      <w:r>
+        <w:t>3,...</w:t>
+      </w:r>
+      <w:proofErr w:type="gramEnd"/>
+      <w:r>
+        <w:t xml:space="preserve">,m </w:t>
       </w:r>
       <w:r>
         <w:tab/>
-        <w:t>Further, B(o,o) = 1</w:t>
+        <w:t>Further, B(</w:t>
+      </w:r>
+      <w:proofErr w:type="spellStart"/>
+      <w:r>
+        <w:t>o,o</w:t>
+      </w:r>
+      <w:proofErr w:type="spellEnd"/>
+      <w:r>
+        <w:t>) = 1</w:t>
       </w:r>
     </w:p>
     <w:p>
@@ -3824,11 +4074,11 @@
       <w:pPr>
         <w:pStyle w:val="Heading2"/>
       </w:pPr>
-      <w:bookmarkStart w:id="16" w:name="_Toc128505649"/>
+      <w:bookmarkStart w:id="17" w:name="_Toc128505649"/>
       <w:r>
         <w:t>Recursion</w:t>
       </w:r>
-      <w:bookmarkEnd w:id="16"/>
+      <w:bookmarkEnd w:id="17"/>
     </w:p>
     <w:p>
       <w:pPr>
@@ -3906,60 +4156,80 @@
       <w:pPr>
         <w:pStyle w:val="Heading2"/>
       </w:pPr>
-      <w:bookmarkStart w:id="17" w:name="_Toc128505650"/>
+      <w:bookmarkStart w:id="18" w:name="_Toc128505650"/>
       <w:r>
         <w:lastRenderedPageBreak/>
         <w:t>Number System</w:t>
       </w:r>
-      <w:bookmarkEnd w:id="17"/>
-    </w:p>
-    <w:p>
-      <w:pPr>
-        <w:pStyle w:val="ListParagraph"/>
-        <w:numPr>
-          <w:ilvl w:val="0"/>
-          <w:numId w:val="3"/>
-        </w:numPr>
-      </w:pPr>
-      <w:r>
-        <w:t>Write a C program to take any number from user and convert it to binary number using bitwise operator</w:t>
-      </w:r>
-    </w:p>
-    <w:p>
-      <w:pPr>
-        <w:pStyle w:val="ListParagraph"/>
-        <w:numPr>
-          <w:ilvl w:val="0"/>
-          <w:numId w:val="3"/>
-        </w:numPr>
-      </w:pPr>
-      <w:r>
-        <w:t>Write a C program to take any number from user and convert it to Hex number using bitwise operator</w:t>
-      </w:r>
-    </w:p>
-    <w:p>
-      <w:pPr>
-        <w:pStyle w:val="ListParagraph"/>
-        <w:numPr>
-          <w:ilvl w:val="0"/>
-          <w:numId w:val="3"/>
-        </w:numPr>
-      </w:pPr>
-      <w:r>
-        <w:t>Write a C program to take any number from user and convert it to Octal number using bitwise operator</w:t>
-      </w:r>
-    </w:p>
-    <w:p>
-      <w:pPr>
-        <w:pStyle w:val="ListParagraph"/>
-        <w:numPr>
-          <w:ilvl w:val="0"/>
-          <w:numId w:val="3"/>
-        </w:numPr>
-      </w:pPr>
-      <w:r>
-        <w:t>write C Program to convert binary number to decimal</w:t>
-      </w:r>
+      <w:bookmarkEnd w:id="18"/>
+    </w:p>
+    <w:p>
+      <w:pPr>
+        <w:pStyle w:val="ListParagraph"/>
+        <w:numPr>
+          <w:ilvl w:val="0"/>
+          <w:numId w:val="3"/>
+        </w:numPr>
+      </w:pPr>
+      <w:r>
+        <w:t xml:space="preserve">Write a C program to take any number from user and convert it to binary number using bitwise </w:t>
+      </w:r>
+      <w:proofErr w:type="gramStart"/>
+      <w:r>
+        <w:t>operator</w:t>
+      </w:r>
+      <w:proofErr w:type="gramEnd"/>
+    </w:p>
+    <w:p>
+      <w:pPr>
+        <w:pStyle w:val="ListParagraph"/>
+        <w:numPr>
+          <w:ilvl w:val="0"/>
+          <w:numId w:val="3"/>
+        </w:numPr>
+      </w:pPr>
+      <w:r>
+        <w:t xml:space="preserve">Write a C program to take any number from user and convert it to Hex number using bitwise </w:t>
+      </w:r>
+      <w:proofErr w:type="gramStart"/>
+      <w:r>
+        <w:t>operator</w:t>
+      </w:r>
+      <w:proofErr w:type="gramEnd"/>
+    </w:p>
+    <w:p>
+      <w:pPr>
+        <w:pStyle w:val="ListParagraph"/>
+        <w:numPr>
+          <w:ilvl w:val="0"/>
+          <w:numId w:val="3"/>
+        </w:numPr>
+      </w:pPr>
+      <w:r>
+        <w:t xml:space="preserve">Write a C program to take any number from user and convert it to Octal number using bitwise </w:t>
+      </w:r>
+      <w:proofErr w:type="gramStart"/>
+      <w:r>
+        <w:t>operator</w:t>
+      </w:r>
+      <w:proofErr w:type="gramEnd"/>
+    </w:p>
+    <w:p>
+      <w:pPr>
+        <w:pStyle w:val="ListParagraph"/>
+        <w:numPr>
+          <w:ilvl w:val="0"/>
+          <w:numId w:val="3"/>
+        </w:numPr>
+      </w:pPr>
+      <w:r>
+        <w:t xml:space="preserve">write C Program to convert binary number to </w:t>
+      </w:r>
+      <w:proofErr w:type="gramStart"/>
+      <w:r>
+        <w:t>decimal</w:t>
+      </w:r>
+      <w:proofErr w:type="gramEnd"/>
     </w:p>
     <w:p>
       <w:pPr>
@@ -3976,8 +4246,13 @@
         <w:t>Hex</w:t>
       </w:r>
       <w:r>
-        <w:t xml:space="preserve"> number to decimal</w:t>
-      </w:r>
+        <w:t xml:space="preserve"> number to </w:t>
+      </w:r>
+      <w:proofErr w:type="gramStart"/>
+      <w:r>
+        <w:t>decimal</w:t>
+      </w:r>
+      <w:proofErr w:type="gramEnd"/>
     </w:p>
     <w:p>
       <w:pPr>
@@ -3994,8 +4269,13 @@
         <w:t>Octal</w:t>
       </w:r>
       <w:r>
-        <w:t xml:space="preserve"> number to decimal</w:t>
-      </w:r>
+        <w:t xml:space="preserve"> number to </w:t>
+      </w:r>
+      <w:proofErr w:type="gramStart"/>
+      <w:r>
+        <w:t>decimal</w:t>
+      </w:r>
+      <w:proofErr w:type="gramEnd"/>
     </w:p>
     <w:p>
       <w:pPr>
@@ -4034,11 +4314,11 @@
       <w:pPr>
         <w:pStyle w:val="Heading2"/>
       </w:pPr>
-      <w:bookmarkStart w:id="18" w:name="_Toc128505651"/>
+      <w:bookmarkStart w:id="19" w:name="_Toc128505651"/>
       <w:r>
         <w:t>STD Functions</w:t>
       </w:r>
-      <w:bookmarkEnd w:id="18"/>
+      <w:bookmarkEnd w:id="19"/>
     </w:p>
     <w:p>
       <w:pPr>
@@ -4245,7 +4525,7 @@
                 <w:noProof/>
               </w:rPr>
               <w:drawing>
-                <wp:inline distT="0" distB="0" distL="0" distR="0" wp14:anchorId="510471B9" wp14:editId="32B26AC3">
+                <wp:inline distT="0" distB="0" distL="0" distR="0" wp14:anchorId="510471B9" wp14:editId="0E0C5749">
                   <wp:extent cx="1359667" cy="1911514"/>
                   <wp:effectExtent l="0" t="0" r="0" b="0"/>
                   <wp:docPr id="19" name="Picture 19" descr="Prime number - Wikipedia"/>
@@ -4523,6 +4803,447 @@
       <w:r>
         <w:t>Write C program to find nth logarithm of x.</w:t>
       </w:r>
+      <w:r>
+        <w:t xml:space="preserve"> </w:t>
+      </w:r>
+      <w:r>
+        <w:tab/>
+      </w:r>
+      <m:oMath>
+        <m:func>
+          <m:funcPr>
+            <m:ctrlPr>
+              <w:rPr>
+                <w:rFonts w:ascii="Cambria Math" w:hAnsi="Cambria Math"/>
+                <w:i/>
+              </w:rPr>
+            </m:ctrlPr>
+          </m:funcPr>
+          <m:fName>
+            <m:r>
+              <m:rPr>
+                <m:sty m:val="p"/>
+              </m:rPr>
+              <w:rPr>
+                <w:rFonts w:ascii="Cambria Math" w:hAnsi="Cambria Math"/>
+              </w:rPr>
+              <m:t>ln</m:t>
+            </m:r>
+          </m:fName>
+          <m:e>
+            <m:d>
+              <m:dPr>
+                <m:ctrlPr>
+                  <w:rPr>
+                    <w:rFonts w:ascii="Cambria Math" w:hAnsi="Cambria Math"/>
+                    <w:i/>
+                  </w:rPr>
+                </m:ctrlPr>
+              </m:dPr>
+              <m:e>
+                <m:r>
+                  <w:rPr>
+                    <w:rFonts w:ascii="Cambria Math" w:hAnsi="Cambria Math"/>
+                  </w:rPr>
+                  <m:t>x</m:t>
+                </m:r>
+              </m:e>
+            </m:d>
+          </m:e>
+        </m:func>
+        <m:r>
+          <w:rPr>
+            <w:rFonts w:ascii="Cambria Math" w:hAnsi="Cambria Math"/>
+          </w:rPr>
+          <m:t>=2</m:t>
+        </m:r>
+        <m:d>
+          <m:dPr>
+            <m:ctrlPr>
+              <w:rPr>
+                <w:rFonts w:ascii="Cambria Math" w:hAnsi="Cambria Math"/>
+                <w:i/>
+              </w:rPr>
+            </m:ctrlPr>
+          </m:dPr>
+          <m:e>
+            <m:d>
+              <m:dPr>
+                <m:ctrlPr>
+                  <w:rPr>
+                    <w:rFonts w:ascii="Cambria Math" w:hAnsi="Cambria Math"/>
+                    <w:i/>
+                  </w:rPr>
+                </m:ctrlPr>
+              </m:dPr>
+              <m:e>
+                <m:f>
+                  <m:fPr>
+                    <m:ctrlPr>
+                      <w:rPr>
+                        <w:rFonts w:ascii="Cambria Math" w:hAnsi="Cambria Math"/>
+                        <w:i/>
+                      </w:rPr>
+                    </m:ctrlPr>
+                  </m:fPr>
+                  <m:num>
+                    <m:r>
+                      <w:rPr>
+                        <w:rFonts w:ascii="Cambria Math" w:hAnsi="Cambria Math"/>
+                      </w:rPr>
+                      <m:t>x-1</m:t>
+                    </m:r>
+                  </m:num>
+                  <m:den>
+                    <m:r>
+                      <w:rPr>
+                        <w:rFonts w:ascii="Cambria Math" w:hAnsi="Cambria Math"/>
+                      </w:rPr>
+                      <m:t>x+1</m:t>
+                    </m:r>
+                  </m:den>
+                </m:f>
+              </m:e>
+            </m:d>
+            <m:r>
+              <w:rPr>
+                <w:rFonts w:ascii="Cambria Math" w:hAnsi="Cambria Math"/>
+              </w:rPr>
+              <m:t>+</m:t>
+            </m:r>
+            <m:f>
+              <m:fPr>
+                <m:ctrlPr>
+                  <w:rPr>
+                    <w:rFonts w:ascii="Cambria Math" w:hAnsi="Cambria Math"/>
+                    <w:i/>
+                  </w:rPr>
+                </m:ctrlPr>
+              </m:fPr>
+              <m:num>
+                <m:r>
+                  <w:rPr>
+                    <w:rFonts w:ascii="Cambria Math" w:hAnsi="Cambria Math"/>
+                  </w:rPr>
+                  <m:t>1</m:t>
+                </m:r>
+              </m:num>
+              <m:den>
+                <m:r>
+                  <w:rPr>
+                    <w:rFonts w:ascii="Cambria Math" w:hAnsi="Cambria Math"/>
+                  </w:rPr>
+                  <m:t>3</m:t>
+                </m:r>
+              </m:den>
+            </m:f>
+            <m:sSup>
+              <m:sSupPr>
+                <m:ctrlPr>
+                  <w:rPr>
+                    <w:rFonts w:ascii="Cambria Math" w:hAnsi="Cambria Math"/>
+                    <w:i/>
+                  </w:rPr>
+                </m:ctrlPr>
+              </m:sSupPr>
+              <m:e>
+                <m:d>
+                  <m:dPr>
+                    <m:ctrlPr>
+                      <w:rPr>
+                        <w:rFonts w:ascii="Cambria Math" w:hAnsi="Cambria Math"/>
+                        <w:i/>
+                      </w:rPr>
+                    </m:ctrlPr>
+                  </m:dPr>
+                  <m:e>
+                    <m:f>
+                      <m:fPr>
+                        <m:ctrlPr>
+                          <w:rPr>
+                            <w:rFonts w:ascii="Cambria Math" w:hAnsi="Cambria Math"/>
+                            <w:i/>
+                          </w:rPr>
+                        </m:ctrlPr>
+                      </m:fPr>
+                      <m:num>
+                        <m:r>
+                          <w:rPr>
+                            <w:rFonts w:ascii="Cambria Math" w:hAnsi="Cambria Math"/>
+                          </w:rPr>
+                          <m:t>x-1</m:t>
+                        </m:r>
+                      </m:num>
+                      <m:den>
+                        <m:r>
+                          <w:rPr>
+                            <w:rFonts w:ascii="Cambria Math" w:hAnsi="Cambria Math"/>
+                          </w:rPr>
+                          <m:t>x+1</m:t>
+                        </m:r>
+                      </m:den>
+                    </m:f>
+                  </m:e>
+                </m:d>
+              </m:e>
+              <m:sup>
+                <m:r>
+                  <w:rPr>
+                    <w:rFonts w:ascii="Cambria Math" w:hAnsi="Cambria Math"/>
+                  </w:rPr>
+                  <m:t>3</m:t>
+                </m:r>
+              </m:sup>
+            </m:sSup>
+            <m:r>
+              <w:rPr>
+                <w:rFonts w:ascii="Cambria Math" w:hAnsi="Cambria Math"/>
+              </w:rPr>
+              <m:t>+</m:t>
+            </m:r>
+            <m:f>
+              <m:fPr>
+                <m:ctrlPr>
+                  <w:rPr>
+                    <w:rFonts w:ascii="Cambria Math" w:hAnsi="Cambria Math"/>
+                    <w:i/>
+                  </w:rPr>
+                </m:ctrlPr>
+              </m:fPr>
+              <m:num>
+                <m:r>
+                  <w:rPr>
+                    <w:rFonts w:ascii="Cambria Math" w:hAnsi="Cambria Math"/>
+                  </w:rPr>
+                  <m:t>1</m:t>
+                </m:r>
+              </m:num>
+              <m:den>
+                <m:r>
+                  <w:rPr>
+                    <w:rFonts w:ascii="Cambria Math" w:hAnsi="Cambria Math"/>
+                  </w:rPr>
+                  <m:t>5</m:t>
+                </m:r>
+              </m:den>
+            </m:f>
+            <m:sSup>
+              <m:sSupPr>
+                <m:ctrlPr>
+                  <w:rPr>
+                    <w:rFonts w:ascii="Cambria Math" w:hAnsi="Cambria Math"/>
+                    <w:i/>
+                  </w:rPr>
+                </m:ctrlPr>
+              </m:sSupPr>
+              <m:e>
+                <m:d>
+                  <m:dPr>
+                    <m:ctrlPr>
+                      <w:rPr>
+                        <w:rFonts w:ascii="Cambria Math" w:hAnsi="Cambria Math"/>
+                        <w:i/>
+                      </w:rPr>
+                    </m:ctrlPr>
+                  </m:dPr>
+                  <m:e>
+                    <m:f>
+                      <m:fPr>
+                        <m:ctrlPr>
+                          <w:rPr>
+                            <w:rFonts w:ascii="Cambria Math" w:hAnsi="Cambria Math"/>
+                            <w:i/>
+                          </w:rPr>
+                        </m:ctrlPr>
+                      </m:fPr>
+                      <m:num>
+                        <m:r>
+                          <w:rPr>
+                            <w:rFonts w:ascii="Cambria Math" w:hAnsi="Cambria Math"/>
+                          </w:rPr>
+                          <m:t>x-1</m:t>
+                        </m:r>
+                      </m:num>
+                      <m:den>
+                        <m:r>
+                          <w:rPr>
+                            <w:rFonts w:ascii="Cambria Math" w:hAnsi="Cambria Math"/>
+                          </w:rPr>
+                          <m:t>x+1</m:t>
+                        </m:r>
+                      </m:den>
+                    </m:f>
+                  </m:e>
+                </m:d>
+              </m:e>
+              <m:sup>
+                <m:r>
+                  <w:rPr>
+                    <w:rFonts w:ascii="Cambria Math" w:hAnsi="Cambria Math"/>
+                  </w:rPr>
+                  <m:t>5</m:t>
+                </m:r>
+              </m:sup>
+            </m:sSup>
+            <m:r>
+              <w:rPr>
+                <w:rFonts w:ascii="Cambria Math" w:hAnsi="Cambria Math"/>
+              </w:rPr>
+              <m:t>+…</m:t>
+            </m:r>
+          </m:e>
+        </m:d>
+        <m:r>
+          <w:rPr>
+            <w:rFonts w:ascii="Cambria Math" w:hAnsi="Cambria Math"/>
+          </w:rPr>
+          <m:t xml:space="preserve">,  </m:t>
+        </m:r>
+        <m:func>
+          <m:funcPr>
+            <m:ctrlPr>
+              <w:rPr>
+                <w:rFonts w:ascii="Cambria Math" w:hAnsi="Cambria Math"/>
+              </w:rPr>
+            </m:ctrlPr>
+          </m:funcPr>
+          <m:fName>
+            <m:sSub>
+              <m:sSubPr>
+                <m:ctrlPr>
+                  <w:rPr>
+                    <w:rFonts w:ascii="Cambria Math" w:hAnsi="Cambria Math"/>
+                  </w:rPr>
+                </m:ctrlPr>
+              </m:sSubPr>
+              <m:e>
+                <m:r>
+                  <m:rPr>
+                    <m:sty m:val="p"/>
+                  </m:rPr>
+                  <w:rPr>
+                    <w:rFonts w:ascii="Cambria Math" w:hAnsi="Cambria Math"/>
+                  </w:rPr>
+                  <m:t>log</m:t>
+                </m:r>
+                <m:ctrlPr>
+                  <w:rPr>
+                    <w:rFonts w:ascii="Cambria Math" w:hAnsi="Cambria Math"/>
+                    <w:i/>
+                  </w:rPr>
+                </m:ctrlPr>
+              </m:e>
+              <m:sub>
+                <m:r>
+                  <m:rPr>
+                    <m:sty m:val="p"/>
+                  </m:rPr>
+                  <w:rPr>
+                    <w:rFonts w:ascii="Cambria Math" w:hAnsi="Cambria Math"/>
+                  </w:rPr>
+                  <m:t>a</m:t>
+                </m:r>
+              </m:sub>
+            </m:sSub>
+            <m:ctrlPr>
+              <w:rPr>
+                <w:rFonts w:ascii="Cambria Math" w:hAnsi="Cambria Math"/>
+                <w:i/>
+              </w:rPr>
+            </m:ctrlPr>
+          </m:fName>
+          <m:e>
+            <m:r>
+              <w:rPr>
+                <w:rFonts w:ascii="Cambria Math" w:hAnsi="Cambria Math"/>
+              </w:rPr>
+              <m:t>(Y)</m:t>
+            </m:r>
+            <m:ctrlPr>
+              <w:rPr>
+                <w:rFonts w:ascii="Cambria Math" w:hAnsi="Cambria Math"/>
+                <w:i/>
+              </w:rPr>
+            </m:ctrlPr>
+          </m:e>
+        </m:func>
+        <m:r>
+          <w:rPr>
+            <w:rFonts w:ascii="Cambria Math" w:hAnsi="Cambria Math"/>
+          </w:rPr>
+          <m:t>=</m:t>
+        </m:r>
+        <m:f>
+          <m:fPr>
+            <m:ctrlPr>
+              <w:rPr>
+                <w:rFonts w:ascii="Cambria Math" w:hAnsi="Cambria Math"/>
+                <w:i/>
+              </w:rPr>
+            </m:ctrlPr>
+          </m:fPr>
+          <m:num>
+            <m:func>
+              <m:funcPr>
+                <m:ctrlPr>
+                  <w:rPr>
+                    <w:rFonts w:ascii="Cambria Math" w:hAnsi="Cambria Math"/>
+                    <w:i/>
+                  </w:rPr>
+                </m:ctrlPr>
+              </m:funcPr>
+              <m:fName>
+                <m:r>
+                  <m:rPr>
+                    <m:sty m:val="p"/>
+                  </m:rPr>
+                  <w:rPr>
+                    <w:rFonts w:ascii="Cambria Math" w:hAnsi="Cambria Math"/>
+                  </w:rPr>
+                  <m:t>ln</m:t>
+                </m:r>
+              </m:fName>
+              <m:e>
+                <m:d>
+                  <m:dPr>
+                    <m:ctrlPr>
+                      <w:rPr>
+                        <w:rFonts w:ascii="Cambria Math" w:hAnsi="Cambria Math"/>
+                        <w:i/>
+                      </w:rPr>
+                    </m:ctrlPr>
+                  </m:dPr>
+                  <m:e>
+                    <m:r>
+                      <w:rPr>
+                        <w:rFonts w:ascii="Cambria Math" w:hAnsi="Cambria Math"/>
+                      </w:rPr>
+                      <m:t>Y</m:t>
+                    </m:r>
+                  </m:e>
+                </m:d>
+              </m:e>
+            </m:func>
+          </m:num>
+          <m:den>
+            <m:r>
+              <m:rPr>
+                <m:sty m:val="p"/>
+              </m:rPr>
+              <w:rPr>
+                <w:rFonts w:ascii="Cambria Math" w:hAnsi="Cambria Math"/>
+              </w:rPr>
+              <m:t>ln⁡</m:t>
+            </m:r>
+            <m:r>
+              <w:rPr>
+                <w:rFonts w:ascii="Cambria Math" w:hAnsi="Cambria Math"/>
+              </w:rPr>
+              <m:t>(a)</m:t>
+            </m:r>
+          </m:den>
+        </m:f>
+      </m:oMath>
     </w:p>
     <w:p>
       <w:pPr>
@@ -4535,27 +5256,454 @@
       <w:r>
         <w:t>Write C program to find sin, cos, tan.</w:t>
       </w:r>
+      <w:r>
+        <w:t xml:space="preserve"> </w:t>
+      </w:r>
+      <w:r>
+        <w:tab/>
+      </w:r>
+      <w:r>
+        <w:tab/>
+      </w:r>
+      <m:oMath>
+        <m:r>
+          <w:rPr>
+            <w:rFonts w:ascii="Cambria Math" w:hAnsi="Cambria Math"/>
+          </w:rPr>
+          <m:t>S</m:t>
+        </m:r>
+        <m:r>
+          <w:rPr>
+            <w:rFonts w:ascii="Cambria Math" w:hAnsi="Cambria Math"/>
+          </w:rPr>
+          <m:t>in</m:t>
+        </m:r>
+        <m:d>
+          <m:dPr>
+            <m:ctrlPr>
+              <w:rPr>
+                <w:rFonts w:ascii="Cambria Math" w:hAnsi="Cambria Math"/>
+                <w:i/>
+              </w:rPr>
+            </m:ctrlPr>
+          </m:dPr>
+          <m:e>
+            <m:r>
+              <w:rPr>
+                <w:rFonts w:ascii="Cambria Math" w:hAnsi="Cambria Math"/>
+              </w:rPr>
+              <m:t>x</m:t>
+            </m:r>
+          </m:e>
+        </m:d>
+        <m:r>
+          <w:rPr>
+            <w:rFonts w:ascii="Cambria Math" w:hAnsi="Cambria Math"/>
+          </w:rPr>
+          <m:t>=</m:t>
+        </m:r>
+        <m:f>
+          <m:fPr>
+            <m:ctrlPr>
+              <w:rPr>
+                <w:rFonts w:ascii="Cambria Math" w:hAnsi="Cambria Math"/>
+                <w:i/>
+              </w:rPr>
+            </m:ctrlPr>
+          </m:fPr>
+          <m:num>
+            <m:r>
+              <w:rPr>
+                <w:rFonts w:ascii="Cambria Math" w:hAnsi="Cambria Math"/>
+              </w:rPr>
+              <m:t>x</m:t>
+            </m:r>
+          </m:num>
+          <m:den>
+            <m:r>
+              <w:rPr>
+                <w:rFonts w:ascii="Cambria Math" w:hAnsi="Cambria Math"/>
+              </w:rPr>
+              <m:t>1!</m:t>
+            </m:r>
+          </m:den>
+        </m:f>
+        <m:r>
+          <w:rPr>
+            <w:rFonts w:ascii="Cambria Math" w:hAnsi="Cambria Math"/>
+          </w:rPr>
+          <m:t>-</m:t>
+        </m:r>
+        <m:f>
+          <m:fPr>
+            <m:ctrlPr>
+              <w:rPr>
+                <w:rFonts w:ascii="Cambria Math" w:hAnsi="Cambria Math"/>
+                <w:i/>
+              </w:rPr>
+            </m:ctrlPr>
+          </m:fPr>
+          <m:num>
+            <m:sSup>
+              <m:sSupPr>
+                <m:ctrlPr>
+                  <w:rPr>
+                    <w:rFonts w:ascii="Cambria Math" w:hAnsi="Cambria Math"/>
+                    <w:i/>
+                  </w:rPr>
+                </m:ctrlPr>
+              </m:sSupPr>
+              <m:e>
+                <m:r>
+                  <w:rPr>
+                    <w:rFonts w:ascii="Cambria Math" w:hAnsi="Cambria Math"/>
+                  </w:rPr>
+                  <m:t>x</m:t>
+                </m:r>
+              </m:e>
+              <m:sup>
+                <m:r>
+                  <w:rPr>
+                    <w:rFonts w:ascii="Cambria Math" w:hAnsi="Cambria Math"/>
+                  </w:rPr>
+                  <m:t>3</m:t>
+                </m:r>
+              </m:sup>
+            </m:sSup>
+          </m:num>
+          <m:den>
+            <m:r>
+              <w:rPr>
+                <w:rFonts w:ascii="Cambria Math" w:hAnsi="Cambria Math"/>
+              </w:rPr>
+              <m:t>3!</m:t>
+            </m:r>
+          </m:den>
+        </m:f>
+        <m:r>
+          <w:rPr>
+            <w:rFonts w:ascii="Cambria Math" w:hAnsi="Cambria Math"/>
+          </w:rPr>
+          <m:t>+</m:t>
+        </m:r>
+        <m:f>
+          <m:fPr>
+            <m:ctrlPr>
+              <w:rPr>
+                <w:rFonts w:ascii="Cambria Math" w:hAnsi="Cambria Math"/>
+                <w:i/>
+              </w:rPr>
+            </m:ctrlPr>
+          </m:fPr>
+          <m:num>
+            <m:sSup>
+              <m:sSupPr>
+                <m:ctrlPr>
+                  <w:rPr>
+                    <w:rFonts w:ascii="Cambria Math" w:hAnsi="Cambria Math"/>
+                    <w:i/>
+                  </w:rPr>
+                </m:ctrlPr>
+              </m:sSupPr>
+              <m:e>
+                <m:r>
+                  <w:rPr>
+                    <w:rFonts w:ascii="Cambria Math" w:hAnsi="Cambria Math"/>
+                  </w:rPr>
+                  <m:t>x</m:t>
+                </m:r>
+              </m:e>
+              <m:sup>
+                <m:r>
+                  <w:rPr>
+                    <w:rFonts w:ascii="Cambria Math" w:hAnsi="Cambria Math"/>
+                  </w:rPr>
+                  <m:t>5</m:t>
+                </m:r>
+              </m:sup>
+            </m:sSup>
+          </m:num>
+          <m:den>
+            <m:r>
+              <w:rPr>
+                <w:rFonts w:ascii="Cambria Math" w:hAnsi="Cambria Math"/>
+              </w:rPr>
+              <m:t>5!</m:t>
+            </m:r>
+          </m:den>
+        </m:f>
+        <m:r>
+          <w:rPr>
+            <w:rFonts w:ascii="Cambria Math" w:hAnsi="Cambria Math"/>
+          </w:rPr>
+          <m:t>-</m:t>
+        </m:r>
+        <m:f>
+          <m:fPr>
+            <m:ctrlPr>
+              <w:rPr>
+                <w:rFonts w:ascii="Cambria Math" w:hAnsi="Cambria Math"/>
+                <w:i/>
+              </w:rPr>
+            </m:ctrlPr>
+          </m:fPr>
+          <m:num>
+            <m:sSup>
+              <m:sSupPr>
+                <m:ctrlPr>
+                  <w:rPr>
+                    <w:rFonts w:ascii="Cambria Math" w:hAnsi="Cambria Math"/>
+                    <w:i/>
+                  </w:rPr>
+                </m:ctrlPr>
+              </m:sSupPr>
+              <m:e>
+                <m:r>
+                  <w:rPr>
+                    <w:rFonts w:ascii="Cambria Math" w:hAnsi="Cambria Math"/>
+                  </w:rPr>
+                  <m:t>x</m:t>
+                </m:r>
+              </m:e>
+              <m:sup>
+                <m:r>
+                  <w:rPr>
+                    <w:rFonts w:ascii="Cambria Math" w:hAnsi="Cambria Math"/>
+                  </w:rPr>
+                  <m:t>7</m:t>
+                </m:r>
+              </m:sup>
+            </m:sSup>
+          </m:num>
+          <m:den>
+            <m:r>
+              <w:rPr>
+                <w:rFonts w:ascii="Cambria Math" w:hAnsi="Cambria Math"/>
+              </w:rPr>
+              <m:t>7!</m:t>
+            </m:r>
+          </m:den>
+        </m:f>
+        <m:r>
+          <w:rPr>
+            <w:rFonts w:ascii="Cambria Math" w:hAnsi="Cambria Math"/>
+          </w:rPr>
+          <m:t xml:space="preserve">…,  </m:t>
+        </m:r>
+        <m:r>
+          <w:rPr>
+            <w:rFonts w:ascii="Cambria Math" w:hAnsi="Cambria Math"/>
+          </w:rPr>
+          <m:t>C</m:t>
+        </m:r>
+        <m:r>
+          <w:rPr>
+            <w:rFonts w:ascii="Cambria Math" w:hAnsi="Cambria Math"/>
+          </w:rPr>
+          <m:t>os</m:t>
+        </m:r>
+        <m:d>
+          <m:dPr>
+            <m:ctrlPr>
+              <w:rPr>
+                <w:rFonts w:ascii="Cambria Math" w:hAnsi="Cambria Math"/>
+                <w:i/>
+              </w:rPr>
+            </m:ctrlPr>
+          </m:dPr>
+          <m:e>
+            <m:r>
+              <w:rPr>
+                <w:rFonts w:ascii="Cambria Math" w:hAnsi="Cambria Math"/>
+              </w:rPr>
+              <m:t>x</m:t>
+            </m:r>
+          </m:e>
+        </m:d>
+        <m:r>
+          <w:rPr>
+            <w:rFonts w:ascii="Cambria Math" w:hAnsi="Cambria Math"/>
+          </w:rPr>
+          <m:t xml:space="preserve">= 1- </m:t>
+        </m:r>
+        <m:f>
+          <m:fPr>
+            <m:ctrlPr>
+              <w:rPr>
+                <w:rFonts w:ascii="Cambria Math" w:hAnsi="Cambria Math"/>
+                <w:i/>
+              </w:rPr>
+            </m:ctrlPr>
+          </m:fPr>
+          <m:num>
+            <m:sSup>
+              <m:sSupPr>
+                <m:ctrlPr>
+                  <w:rPr>
+                    <w:rFonts w:ascii="Cambria Math" w:hAnsi="Cambria Math"/>
+                    <w:i/>
+                  </w:rPr>
+                </m:ctrlPr>
+              </m:sSupPr>
+              <m:e>
+                <m:r>
+                  <w:rPr>
+                    <w:rFonts w:ascii="Cambria Math" w:hAnsi="Cambria Math"/>
+                  </w:rPr>
+                  <m:t>x</m:t>
+                </m:r>
+              </m:e>
+              <m:sup>
+                <m:r>
+                  <w:rPr>
+                    <w:rFonts w:ascii="Cambria Math" w:hAnsi="Cambria Math"/>
+                  </w:rPr>
+                  <m:t>2</m:t>
+                </m:r>
+              </m:sup>
+            </m:sSup>
+          </m:num>
+          <m:den>
+            <m:r>
+              <w:rPr>
+                <w:rFonts w:ascii="Cambria Math" w:hAnsi="Cambria Math"/>
+              </w:rPr>
+              <m:t>2!</m:t>
+            </m:r>
+          </m:den>
+        </m:f>
+        <m:r>
+          <w:rPr>
+            <w:rFonts w:ascii="Cambria Math" w:hAnsi="Cambria Math"/>
+          </w:rPr>
+          <m:t>+</m:t>
+        </m:r>
+        <m:f>
+          <m:fPr>
+            <m:ctrlPr>
+              <w:rPr>
+                <w:rFonts w:ascii="Cambria Math" w:hAnsi="Cambria Math"/>
+                <w:i/>
+              </w:rPr>
+            </m:ctrlPr>
+          </m:fPr>
+          <m:num>
+            <m:sSup>
+              <m:sSupPr>
+                <m:ctrlPr>
+                  <w:rPr>
+                    <w:rFonts w:ascii="Cambria Math" w:hAnsi="Cambria Math"/>
+                    <w:i/>
+                  </w:rPr>
+                </m:ctrlPr>
+              </m:sSupPr>
+              <m:e>
+                <m:r>
+                  <w:rPr>
+                    <w:rFonts w:ascii="Cambria Math" w:hAnsi="Cambria Math"/>
+                  </w:rPr>
+                  <m:t>x</m:t>
+                </m:r>
+              </m:e>
+              <m:sup>
+                <m:r>
+                  <w:rPr>
+                    <w:rFonts w:ascii="Cambria Math" w:hAnsi="Cambria Math"/>
+                  </w:rPr>
+                  <m:t>4</m:t>
+                </m:r>
+              </m:sup>
+            </m:sSup>
+          </m:num>
+          <m:den>
+            <m:r>
+              <w:rPr>
+                <w:rFonts w:ascii="Cambria Math" w:hAnsi="Cambria Math"/>
+              </w:rPr>
+              <m:t>4!</m:t>
+            </m:r>
+          </m:den>
+        </m:f>
+        <m:r>
+          <w:rPr>
+            <w:rFonts w:ascii="Cambria Math" w:hAnsi="Cambria Math"/>
+          </w:rPr>
+          <m:t>-</m:t>
+        </m:r>
+        <m:f>
+          <m:fPr>
+            <m:ctrlPr>
+              <w:rPr>
+                <w:rFonts w:ascii="Cambria Math" w:hAnsi="Cambria Math"/>
+                <w:i/>
+              </w:rPr>
+            </m:ctrlPr>
+          </m:fPr>
+          <m:num>
+            <m:sSup>
+              <m:sSupPr>
+                <m:ctrlPr>
+                  <w:rPr>
+                    <w:rFonts w:ascii="Cambria Math" w:hAnsi="Cambria Math"/>
+                    <w:i/>
+                  </w:rPr>
+                </m:ctrlPr>
+              </m:sSupPr>
+              <m:e>
+                <m:r>
+                  <w:rPr>
+                    <w:rFonts w:ascii="Cambria Math" w:hAnsi="Cambria Math"/>
+                  </w:rPr>
+                  <m:t>x</m:t>
+                </m:r>
+              </m:e>
+              <m:sup>
+                <m:r>
+                  <w:rPr>
+                    <w:rFonts w:ascii="Cambria Math" w:hAnsi="Cambria Math"/>
+                  </w:rPr>
+                  <m:t>6</m:t>
+                </m:r>
+              </m:sup>
+            </m:sSup>
+          </m:num>
+          <m:den>
+            <m:r>
+              <w:rPr>
+                <w:rFonts w:ascii="Cambria Math" w:hAnsi="Cambria Math"/>
+              </w:rPr>
+              <m:t>6!</m:t>
+            </m:r>
+          </m:den>
+        </m:f>
+        <m:r>
+          <w:rPr>
+            <w:rFonts w:ascii="Cambria Math" w:hAnsi="Cambria Math"/>
+          </w:rPr>
+          <m:t>+…</m:t>
+        </m:r>
+      </m:oMath>
     </w:p>
     <w:p>
       <w:pPr>
         <w:pStyle w:val="Heading1"/>
       </w:pPr>
-      <w:bookmarkStart w:id="19" w:name="_Toc128505652"/>
+      <w:bookmarkStart w:id="20" w:name="_Toc128505652"/>
       <w:r>
         <w:lastRenderedPageBreak/>
         <w:t>Array &amp; Matrices &amp; Strings</w:t>
       </w:r>
-      <w:bookmarkEnd w:id="19"/>
+      <w:bookmarkEnd w:id="20"/>
     </w:p>
     <w:p>
       <w:pPr>
         <w:pStyle w:val="Heading2"/>
       </w:pPr>
-      <w:bookmarkStart w:id="20" w:name="_Toc128505653"/>
+      <w:bookmarkStart w:id="21" w:name="_Toc128505653"/>
       <w:r>
         <w:t>Array</w:t>
       </w:r>
-      <w:bookmarkEnd w:id="20"/>
+      <w:bookmarkEnd w:id="21"/>
     </w:p>
     <w:p>
       <w:pPr>
@@ -4574,7 +5722,7 @@
           <w:noProof/>
         </w:rPr>
         <w:drawing>
-          <wp:anchor distT="0" distB="0" distL="114300" distR="114300" simplePos="0" relativeHeight="251664384" behindDoc="0" locked="0" layoutInCell="1" allowOverlap="1" wp14:anchorId="4D66DEDB" wp14:editId="1B3E4D66">
+          <wp:anchor distT="0" distB="0" distL="114300" distR="114300" simplePos="0" relativeHeight="251664384" behindDoc="0" locked="0" layoutInCell="1" allowOverlap="1" wp14:anchorId="4D66DEDB" wp14:editId="6880ED90">
             <wp:simplePos x="0" y="0"/>
             <wp:positionH relativeFrom="column">
               <wp:posOffset>5433060</wp:posOffset>
@@ -4682,7 +5830,15 @@
         <w:ind w:left="900" w:hanging="540"/>
       </w:pPr>
       <w:r>
-        <w:t>Write a C program to find largest and second largest element in an array.</w:t>
+        <w:t xml:space="preserve">Write a C program to find </w:t>
+      </w:r>
+      <w:proofErr w:type="gramStart"/>
+      <w:r>
+        <w:t>largest</w:t>
+      </w:r>
+      <w:proofErr w:type="gramEnd"/>
+      <w:r>
+        <w:t xml:space="preserve"> and second largest element in an array.</w:t>
       </w:r>
     </w:p>
     <w:p>
@@ -4736,7 +5892,7 @@
           <w:noProof/>
         </w:rPr>
         <w:drawing>
-          <wp:anchor distT="0" distB="0" distL="114300" distR="114300" simplePos="0" relativeHeight="251665408" behindDoc="0" locked="0" layoutInCell="1" allowOverlap="1" wp14:anchorId="425339C2" wp14:editId="2E75E1B0">
+          <wp:anchor distT="0" distB="0" distL="114300" distR="114300" simplePos="0" relativeHeight="251665408" behindDoc="0" locked="0" layoutInCell="1" allowOverlap="1" wp14:anchorId="425339C2" wp14:editId="3B8E4F63">
             <wp:simplePos x="0" y="0"/>
             <wp:positionH relativeFrom="column">
               <wp:posOffset>4807464</wp:posOffset>
@@ -4793,8 +5949,13 @@
         </w:drawing>
       </w:r>
       <w:r>
-        <w:t>Write a C program to input elements in array and put even and odd elements in separate array</w:t>
-      </w:r>
+        <w:t xml:space="preserve">Write a C program to input elements in array and put even and odd elements in separate </w:t>
+      </w:r>
+      <w:proofErr w:type="gramStart"/>
+      <w:r>
+        <w:t>array</w:t>
+      </w:r>
+      <w:proofErr w:type="gramEnd"/>
     </w:p>
     <w:p>
       <w:pPr>
@@ -4852,7 +6013,15 @@
         <w:ind w:left="900" w:hanging="540"/>
       </w:pPr>
       <w:r>
-        <w:t>Write C program to delete an element in an array: This program delete or removes an element from an array. User will enter the position at which array element is to be deleted. Deleting an element does not affect the size of the array. It is also checked whether deletion is possible or not, for example, if array contains five elements and user wants to delete element at sixth position, it is not possible.</w:t>
+        <w:t xml:space="preserve">Write C program to delete an element in an array: This program </w:t>
+      </w:r>
+      <w:proofErr w:type="gramStart"/>
+      <w:r>
+        <w:t>delete</w:t>
+      </w:r>
+      <w:proofErr w:type="gramEnd"/>
+      <w:r>
+        <w:t xml:space="preserve"> or removes an element from an array. User will enter the position at which array element is to be deleted. Deleting an element does not affect the size of the array. It is also checked whether deletion is possible or not, for example, if array contains five elements and user wants to delete element at sixth position, it is not possible.</w:t>
       </w:r>
     </w:p>
     <w:p>
@@ -4868,7 +6037,15 @@
         <w:ind w:left="900" w:hanging="540"/>
       </w:pPr>
       <w:r>
-        <w:t>Write C program to merge two arrays into third array: Arrays are assumed to be sorted in ascending order. You enter two short sorted arrays and combine them to get a large array</w:t>
+        <w:t xml:space="preserve">Write C program to merge two arrays into third array: Arrays are assumed to be sorted in ascending order. You enter two </w:t>
+      </w:r>
+      <w:proofErr w:type="gramStart"/>
+      <w:r>
+        <w:t>short sorted</w:t>
+      </w:r>
+      <w:proofErr w:type="gramEnd"/>
+      <w:r>
+        <w:t xml:space="preserve"> arrays and combine them to get a large array</w:t>
       </w:r>
     </w:p>
     <w:p>
@@ -4958,8 +6135,13 @@
         <w:ind w:left="900" w:hanging="540"/>
       </w:pPr>
       <w:r>
-        <w:t>Write a C program to left rotate an array by n position</w:t>
-      </w:r>
+        <w:t xml:space="preserve">Write a C program to left rotate an array by n </w:t>
+      </w:r>
+      <w:proofErr w:type="gramStart"/>
+      <w:r>
+        <w:t>position</w:t>
+      </w:r>
+      <w:proofErr w:type="gramEnd"/>
     </w:p>
     <w:p>
       <w:pPr>
@@ -4974,18 +6156,26 @@
         <w:ind w:left="900" w:hanging="540"/>
       </w:pPr>
       <w:r>
-        <w:t>Write a C program to right rotate an array by n position.</w:t>
+        <w:t xml:space="preserve">Write a C program </w:t>
+      </w:r>
+      <w:proofErr w:type="gramStart"/>
+      <w:r>
+        <w:t>to right</w:t>
+      </w:r>
+      <w:proofErr w:type="gramEnd"/>
+      <w:r>
+        <w:t xml:space="preserve"> rotate an array by n position.</w:t>
       </w:r>
     </w:p>
     <w:p>
       <w:pPr>
         <w:pStyle w:val="Heading2"/>
       </w:pPr>
-      <w:bookmarkStart w:id="21" w:name="_Toc128505654"/>
+      <w:bookmarkStart w:id="22" w:name="_Toc128505654"/>
       <w:r>
         <w:t>Matrix</w:t>
       </w:r>
-      <w:bookmarkEnd w:id="21"/>
+      <w:bookmarkEnd w:id="22"/>
       <w:r>
         <w:t xml:space="preserve"> </w:t>
       </w:r>
@@ -5003,8 +6193,13 @@
         <w:ind w:left="900" w:hanging="540"/>
       </w:pPr>
       <w:r>
-        <w:t>Write C Program to Add Two Matrix Using Multi-dimensional Arrays</w:t>
-      </w:r>
+        <w:t xml:space="preserve">Write C Program to Add Two Matrix Using Multi-dimensional </w:t>
+      </w:r>
+      <w:proofErr w:type="gramStart"/>
+      <w:r>
+        <w:t>Arrays</w:t>
+      </w:r>
+      <w:proofErr w:type="gramEnd"/>
     </w:p>
     <w:p>
       <w:pPr>
@@ -5047,7 +6242,23 @@
         <w:ind w:left="900" w:hanging="540"/>
       </w:pPr>
       <w:r>
-        <w:t>Write C Program to Find Transpose of a Matrix In this program, user is asked to entered the number of d to enter elements of the matrix (of order r*c). Rows r and columns c. The value of r and should be less than 10 in this program. The user is asked to enter elements of the matrix (of order r*c).</w:t>
+        <w:t xml:space="preserve">Write C Program to Find Transpose of a Matrix In this program, user is asked to </w:t>
+      </w:r>
+      <w:proofErr w:type="gramStart"/>
+      <w:r>
+        <w:t>entered</w:t>
+      </w:r>
+      <w:proofErr w:type="gramEnd"/>
+      <w:r>
+        <w:t xml:space="preserve"> the number of d to enter elements of the matrix (of order r*c). Rows r and columns c. The value of </w:t>
+      </w:r>
+      <w:proofErr w:type="gramStart"/>
+      <w:r>
+        <w:t>r and</w:t>
+      </w:r>
+      <w:proofErr w:type="gramEnd"/>
+      <w:r>
+        <w:t xml:space="preserve"> should be less than 10 in this program. The user is asked to enter elements of the matrix (of order r*c).</w:t>
       </w:r>
     </w:p>
     <w:p>
@@ -5136,12 +6347,12 @@
       <w:pPr>
         <w:pStyle w:val="Heading2"/>
       </w:pPr>
-      <w:bookmarkStart w:id="22" w:name="_Toc128505655"/>
+      <w:bookmarkStart w:id="23" w:name="_Toc128505655"/>
       <w:r>
         <w:lastRenderedPageBreak/>
         <w:t>String</w:t>
       </w:r>
-      <w:bookmarkEnd w:id="22"/>
+      <w:bookmarkEnd w:id="23"/>
     </w:p>
     <w:p>
       <w:pPr>
@@ -5183,7 +6394,15 @@
         <w:ind w:left="900" w:hanging="540"/>
       </w:pPr>
       <w:r>
-        <w:t>This program counts the number of vowels, consonants, digits and white-spaces in a string which is entered by the user</w:t>
+        <w:t xml:space="preserve">This program counts the number of vowels, consonants, digits and </w:t>
+      </w:r>
+      <w:proofErr w:type="gramStart"/>
+      <w:r>
+        <w:t>white-spaces</w:t>
+      </w:r>
+      <w:proofErr w:type="gramEnd"/>
+      <w:r>
+        <w:t xml:space="preserve"> in a string which is entered by the user</w:t>
       </w:r>
     </w:p>
     <w:p>
@@ -5289,11 +6508,11 @@
       <w:pPr>
         <w:pStyle w:val="Heading1"/>
       </w:pPr>
-      <w:bookmarkStart w:id="23" w:name="_Toc128505656"/>
+      <w:bookmarkStart w:id="24" w:name="_Toc128505656"/>
       <w:r>
         <w:t>Pointers</w:t>
       </w:r>
-      <w:bookmarkEnd w:id="23"/>
+      <w:bookmarkEnd w:id="24"/>
     </w:p>
     <w:p>
       <w:pPr>
@@ -5333,8 +6552,13 @@
         <w:ind w:left="900" w:hanging="540"/>
       </w:pPr>
       <w:r>
-        <w:t>Write C Program to Find 2 Elements in the Array such that Difference between them is Largest using pointers</w:t>
-      </w:r>
+        <w:t xml:space="preserve">Write C Program to Find 2 Elements in the Array such that Difference between them is Largest using </w:t>
+      </w:r>
+      <w:proofErr w:type="gramStart"/>
+      <w:r>
+        <w:t>pointers</w:t>
+      </w:r>
+      <w:proofErr w:type="gramEnd"/>
     </w:p>
     <w:p>
       <w:pPr>
@@ -5355,8 +6579,13 @@
         <w:t xml:space="preserve">C </w:t>
       </w:r>
       <w:r>
-        <w:t>program to print the number that is repeated and print times of repeated</w:t>
-      </w:r>
+        <w:t xml:space="preserve">program to print the number that is repeated and print times of </w:t>
+      </w:r>
+      <w:proofErr w:type="gramStart"/>
+      <w:r>
+        <w:t>repeated</w:t>
+      </w:r>
+      <w:proofErr w:type="gramEnd"/>
     </w:p>
     <w:p>
       <w:pPr>
@@ -5406,18 +6635,23 @@
         <w:ind w:left="900" w:hanging="540"/>
       </w:pPr>
       <w:r>
-        <w:t>Write C program to print heart star pattern with name in center</w:t>
-      </w:r>
+        <w:t xml:space="preserve">Write C program to print heart star pattern with name in </w:t>
+      </w:r>
+      <w:proofErr w:type="gramStart"/>
+      <w:r>
+        <w:t>center</w:t>
+      </w:r>
+      <w:proofErr w:type="gramEnd"/>
     </w:p>
     <w:p>
       <w:pPr>
         <w:pStyle w:val="Heading1"/>
       </w:pPr>
-      <w:bookmarkStart w:id="24" w:name="_Toc128505657"/>
+      <w:bookmarkStart w:id="25" w:name="_Toc128505657"/>
       <w:r>
         <w:t>Structures, Unions and Enums</w:t>
       </w:r>
-      <w:bookmarkEnd w:id="24"/>
+      <w:bookmarkEnd w:id="25"/>
     </w:p>
     <w:p>
       <w:pPr>
@@ -5432,8 +6666,13 @@
         <w:ind w:left="900" w:hanging="540"/>
       </w:pPr>
       <w:r>
-        <w:t>Write C Program to add two distances in inch-feet system</w:t>
-      </w:r>
+        <w:t xml:space="preserve">Write C Program to add two distances in inch-feet </w:t>
+      </w:r>
+      <w:proofErr w:type="gramStart"/>
+      <w:r>
+        <w:t>system</w:t>
+      </w:r>
+      <w:proofErr w:type="gramEnd"/>
     </w:p>
     <w:p>
       <w:pPr>
@@ -5486,8 +6725,13 @@
         <w:ind w:left="900" w:hanging="540"/>
       </w:pPr>
       <w:r>
-        <w:t>Write c program to Calculate Difference Between Two Time Periods by using structure</w:t>
-      </w:r>
+        <w:t xml:space="preserve">Write c program to Calculate Difference Between Two Time Periods by using </w:t>
+      </w:r>
+      <w:proofErr w:type="gramStart"/>
+      <w:r>
+        <w:t>structure</w:t>
+      </w:r>
+      <w:proofErr w:type="gramEnd"/>
     </w:p>
     <w:p>
       <w:pPr>
@@ -5502,7 +6746,15 @@
         <w:ind w:left="900" w:hanging="540"/>
       </w:pPr>
       <w:r>
-        <w:t>Write a C Program to Return multiple value from function -using structure.</w:t>
+        <w:t xml:space="preserve">Write a C Program to Return multiple </w:t>
+      </w:r>
+      <w:proofErr w:type="gramStart"/>
+      <w:r>
+        <w:t>value</w:t>
+      </w:r>
+      <w:proofErr w:type="gramEnd"/>
+      <w:r>
+        <w:t xml:space="preserve"> from function -using structure.</w:t>
       </w:r>
     </w:p>
     <w:p>
@@ -5598,15 +6850,10 @@
               <w:spacing w:after="0"/>
             </w:pPr>
             <w:r>
-              <w:t>#define GET_BIT(reg, bit)</w:t>
-            </w:r>
-            <w:r>
-              <w:t xml:space="preserve"> </w:t>
+              <w:t xml:space="preserve">#define GET_BIT(reg, bit) </w:t>
             </w:r>
             <w:r>
               <w:tab/>
-            </w:r>
-            <w:r>
               <w:t>(reg&gt;&gt;bit)  &amp; 1U</w:t>
             </w:r>
           </w:p>
@@ -5810,7 +7057,13 @@
         </w:numPr>
       </w:pPr>
       <w:r>
-        <w:t xml:space="preserve">Miss Return of function </w:t>
+        <w:t xml:space="preserve">Miss Return of </w:t>
+      </w:r>
+      <w:r>
+        <w:t>function.</w:t>
+      </w:r>
+      <w:r>
+        <w:t xml:space="preserve"> </w:t>
       </w:r>
     </w:p>
     <w:p>
@@ -5824,6 +7077,9 @@
       <w:r>
         <w:t>Type Casting</w:t>
       </w:r>
+      <w:r>
+        <w:t>.</w:t>
+      </w:r>
     </w:p>
     <w:p>
       <w:pPr>
@@ -5835,6 +7091,66 @@
       </w:pPr>
       <w:r>
         <w:t>String Element</w:t>
+      </w:r>
+      <w:r>
+        <w:t>.</w:t>
+      </w:r>
+    </w:p>
+    <w:p>
+      <w:pPr>
+        <w:pStyle w:val="ListParagraph"/>
+        <w:numPr>
+          <w:ilvl w:val="0"/>
+          <w:numId w:val="6"/>
+        </w:numPr>
+      </w:pPr>
+      <w:r>
+        <w:t xml:space="preserve">update </w:t>
+      </w:r>
+      <w:r>
+        <w:t>before</w:t>
+      </w:r>
+      <w:r>
+        <w:t xml:space="preserve"> write </w:t>
+      </w:r>
+      <w:r>
+        <w:t>“</w:t>
+      </w:r>
+      <w:r>
+        <w:t>don't move after open the gate</w:t>
+      </w:r>
+      <w:r>
+        <w:t>”.</w:t>
+      </w:r>
+    </w:p>
+    <w:p>
+      <w:pPr>
+        <w:pStyle w:val="ListParagraph"/>
+        <w:numPr>
+          <w:ilvl w:val="0"/>
+          <w:numId w:val="6"/>
+        </w:numPr>
+      </w:pPr>
+      <w:r>
+        <w:t>swap function with ref without real variable</w:t>
+      </w:r>
+      <w:r>
+        <w:t>.</w:t>
+      </w:r>
+    </w:p>
+    <w:p>
+      <w:pPr>
+        <w:pStyle w:val="ListParagraph"/>
+        <w:numPr>
+          <w:ilvl w:val="0"/>
+          <w:numId w:val="6"/>
+        </w:numPr>
+      </w:pPr>
+      <w:r>
+        <w:t>check the NULL pointer of the function parameter</w:t>
+      </w:r>
+      <w:r>
+        <w:t>.</w:t>
       </w:r>
     </w:p>
     <w:p/>
@@ -8165,7 +9481,7 @@
 </file>
 
 <file path=word/endnotes.xml><?xml version="1.0" encoding="utf-8"?>
-<w:endnotes xmlns:wpc="http://schemas.microsoft.com/office/word/2010/wordprocessingCanvas" xmlns:cx="http://schemas.microsoft.com/office/drawing/2014/chartex" xmlns:cx1="http://schemas.microsoft.com/office/drawing/2015/9/8/chartex" xmlns:cx2="http://schemas.microsoft.com/office/drawing/2015/10/21/chartex" xmlns:cx3="http://schemas.microsoft.com/office/drawing/2016/5/9/chartex" xmlns:cx4="http://schemas.microsoft.com/office/drawing/2016/5/10/chartex" xmlns:cx5="http://schemas.microsoft.com/office/drawing/2016/5/11/chartex" xmlns:cx6="http://schemas.microsoft.com/office/drawing/2016/5/12/chartex" xmlns:cx7="http://schemas.microsoft.com/office/drawing/2016/5/13/chartex" xmlns:cx8="http://schemas.microsoft.com/office/drawing/2016/5/14/chartex" xmlns:mc="http://schemas.openxmlformats.org/markup-compatibility/2006" xmlns:aink="http://schemas.microsoft.com/office/drawing/2016/ink" xmlns:am3d="http://schemas.microsoft.com/office/drawing/2017/model3d" xmlns:o="urn:schemas-microsoft-com:office:office" xmlns:oel="http://schemas.microsoft.com/office/2019/extlst" xmlns:r="http://schemas.openxmlformats.org/officeDocument/2006/relationships" xmlns:m="http://schemas.openxmlformats.org/officeDocument/2006/math" xmlns:v="urn:schemas-microsoft-com:vml" xmlns:wp14="http://schemas.microsoft.com/office/word/2010/wordprocessingDrawing" xmlns:wp="http://schemas.openxmlformats.org/drawingml/2006/wordprocessingDrawing" xmlns:w10="urn:schemas-microsoft-com:office:word" xmlns:w="http://schemas.openxmlformats.org/wordprocessingml/2006/main" xmlns:w14="http://schemas.microsoft.com/office/word/2010/wordml" xmlns:w15="http://schemas.microsoft.com/office/word/2012/wordml" xmlns:w16cex="http://schemas.microsoft.com/office/word/2018/wordml/cex" xmlns:w16cid="http://schemas.microsoft.com/office/word/2016/wordml/cid" xmlns:w16="http://schemas.microsoft.com/office/word/2018/wordml" xmlns:w16sdtdh="http://schemas.microsoft.com/office/word/2020/wordml/sdtdatahash" xmlns:w16se="http://schemas.microsoft.com/office/word/2015/wordml/symex" xmlns:wpg="http://schemas.microsoft.com/office/word/2010/wordprocessingGroup" xmlns:wpi="http://schemas.microsoft.com/office/word/2010/wordprocessingInk" xmlns:wne="http://schemas.microsoft.com/office/word/2006/wordml" xmlns:wps="http://schemas.microsoft.com/office/word/2010/wordprocessingShape" mc:Ignorable="w14 w15 w16se w16cid w16 w16cex w16sdtdh wp14">
+<w:endnotes xmlns:wpc="http://schemas.microsoft.com/office/word/2010/wordprocessingCanvas" xmlns:cx="http://schemas.microsoft.com/office/drawing/2014/chartex" xmlns:cx1="http://schemas.microsoft.com/office/drawing/2015/9/8/chartex" xmlns:cx2="http://schemas.microsoft.com/office/drawing/2015/10/21/chartex" xmlns:cx3="http://schemas.microsoft.com/office/drawing/2016/5/9/chartex" xmlns:cx4="http://schemas.microsoft.com/office/drawing/2016/5/10/chartex" xmlns:cx5="http://schemas.microsoft.com/office/drawing/2016/5/11/chartex" xmlns:cx6="http://schemas.microsoft.com/office/drawing/2016/5/12/chartex" xmlns:cx7="http://schemas.microsoft.com/office/drawing/2016/5/13/chartex" xmlns:cx8="http://schemas.microsoft.com/office/drawing/2016/5/14/chartex" xmlns:mc="http://schemas.openxmlformats.org/markup-compatibility/2006" xmlns:aink="http://schemas.microsoft.com/office/drawing/2016/ink" xmlns:am3d="http://schemas.microsoft.com/office/drawing/2017/model3d" xmlns:o="urn:schemas-microsoft-com:office:office" xmlns:oel="http://schemas.microsoft.com/office/2019/extlst" xmlns:r="http://schemas.openxmlformats.org/officeDocument/2006/relationships" xmlns:m="http://schemas.openxmlformats.org/officeDocument/2006/math" xmlns:v="urn:schemas-microsoft-com:vml" xmlns:wp14="http://schemas.microsoft.com/office/word/2010/wordprocessingDrawing" xmlns:wp="http://schemas.openxmlformats.org/drawingml/2006/wordprocessingDrawing" xmlns:w10="urn:schemas-microsoft-com:office:word" xmlns:w="http://schemas.openxmlformats.org/wordprocessingml/2006/main" xmlns:w14="http://schemas.microsoft.com/office/word/2010/wordml" xmlns:w15="http://schemas.microsoft.com/office/word/2012/wordml" xmlns:w16cex="http://schemas.microsoft.com/office/word/2018/wordml/cex" xmlns:w16cid="http://schemas.microsoft.com/office/word/2016/wordml/cid" xmlns:w16="http://schemas.microsoft.com/office/word/2018/wordml" xmlns:w16du="http://schemas.microsoft.com/office/word/2023/wordml/word16du" xmlns:w16sdtdh="http://schemas.microsoft.com/office/word/2020/wordml/sdtdatahash" xmlns:w16se="http://schemas.microsoft.com/office/word/2015/wordml/symex" xmlns:wpg="http://schemas.microsoft.com/office/word/2010/wordprocessingGroup" xmlns:wpi="http://schemas.microsoft.com/office/word/2010/wordprocessingInk" xmlns:wne="http://schemas.microsoft.com/office/word/2006/wordml" xmlns:wps="http://schemas.microsoft.com/office/word/2010/wordprocessingShape" mc:Ignorable="w14 w15 w16se w16cid w16 w16cex w16sdtdh wp14">
   <w:endnote w:type="separator" w:id="-1">
     <w:p>
       <w:pPr>
@@ -8194,7 +9510,7 @@
 </file>
 
 <file path=word/footer1.xml><?xml version="1.0" encoding="utf-8"?>
-<w:ftr xmlns:wpc="http://schemas.microsoft.com/office/word/2010/wordprocessingCanvas" xmlns:cx="http://schemas.microsoft.com/office/drawing/2014/chartex" xmlns:cx1="http://schemas.microsoft.com/office/drawing/2015/9/8/chartex" xmlns:cx2="http://schemas.microsoft.com/office/drawing/2015/10/21/chartex" xmlns:cx3="http://schemas.microsoft.com/office/drawing/2016/5/9/chartex" xmlns:cx4="http://schemas.microsoft.com/office/drawing/2016/5/10/chartex" xmlns:cx5="http://schemas.microsoft.com/office/drawing/2016/5/11/chartex" xmlns:cx6="http://schemas.microsoft.com/office/drawing/2016/5/12/chartex" xmlns:cx7="http://schemas.microsoft.com/office/drawing/2016/5/13/chartex" xmlns:cx8="http://schemas.microsoft.com/office/drawing/2016/5/14/chartex" xmlns:mc="http://schemas.openxmlformats.org/markup-compatibility/2006" xmlns:aink="http://schemas.microsoft.com/office/drawing/2016/ink" xmlns:am3d="http://schemas.microsoft.com/office/drawing/2017/model3d" xmlns:o="urn:schemas-microsoft-com:office:office" xmlns:oel="http://schemas.microsoft.com/office/2019/extlst" xmlns:r="http://schemas.openxmlformats.org/officeDocument/2006/relationships" xmlns:m="http://schemas.openxmlformats.org/officeDocument/2006/math" xmlns:v="urn:schemas-microsoft-com:vml" xmlns:wp14="http://schemas.microsoft.com/office/word/2010/wordprocessingDrawing" xmlns:wp="http://schemas.openxmlformats.org/drawingml/2006/wordprocessingDrawing" xmlns:w10="urn:schemas-microsoft-com:office:word" xmlns:w="http://schemas.openxmlformats.org/wordprocessingml/2006/main" xmlns:w14="http://schemas.microsoft.com/office/word/2010/wordml" xmlns:w15="http://schemas.microsoft.com/office/word/2012/wordml" xmlns:w16cex="http://schemas.microsoft.com/office/word/2018/wordml/cex" xmlns:w16cid="http://schemas.microsoft.com/office/word/2016/wordml/cid" xmlns:w16="http://schemas.microsoft.com/office/word/2018/wordml" xmlns:w16sdtdh="http://schemas.microsoft.com/office/word/2020/wordml/sdtdatahash" xmlns:w16se="http://schemas.microsoft.com/office/word/2015/wordml/symex" xmlns:wpg="http://schemas.microsoft.com/office/word/2010/wordprocessingGroup" xmlns:wpi="http://schemas.microsoft.com/office/word/2010/wordprocessingInk" xmlns:wne="http://schemas.microsoft.com/office/word/2006/wordml" xmlns:wps="http://schemas.microsoft.com/office/word/2010/wordprocessingShape" mc:Ignorable="w14 w15 w16se w16cid w16 w16cex w16sdtdh wp14">
+<w:ftr xmlns:wpc="http://schemas.microsoft.com/office/word/2010/wordprocessingCanvas" xmlns:cx="http://schemas.microsoft.com/office/drawing/2014/chartex" xmlns:cx1="http://schemas.microsoft.com/office/drawing/2015/9/8/chartex" xmlns:cx2="http://schemas.microsoft.com/office/drawing/2015/10/21/chartex" xmlns:cx3="http://schemas.microsoft.com/office/drawing/2016/5/9/chartex" xmlns:cx4="http://schemas.microsoft.com/office/drawing/2016/5/10/chartex" xmlns:cx5="http://schemas.microsoft.com/office/drawing/2016/5/11/chartex" xmlns:cx6="http://schemas.microsoft.com/office/drawing/2016/5/12/chartex" xmlns:cx7="http://schemas.microsoft.com/office/drawing/2016/5/13/chartex" xmlns:cx8="http://schemas.microsoft.com/office/drawing/2016/5/14/chartex" xmlns:mc="http://schemas.openxmlformats.org/markup-compatibility/2006" xmlns:aink="http://schemas.microsoft.com/office/drawing/2016/ink" xmlns:am3d="http://schemas.microsoft.com/office/drawing/2017/model3d" xmlns:o="urn:schemas-microsoft-com:office:office" xmlns:oel="http://schemas.microsoft.com/office/2019/extlst" xmlns:r="http://schemas.openxmlformats.org/officeDocument/2006/relationships" xmlns:m="http://schemas.openxmlformats.org/officeDocument/2006/math" xmlns:v="urn:schemas-microsoft-com:vml" xmlns:wp14="http://schemas.microsoft.com/office/word/2010/wordprocessingDrawing" xmlns:wp="http://schemas.openxmlformats.org/drawingml/2006/wordprocessingDrawing" xmlns:w10="urn:schemas-microsoft-com:office:word" xmlns:w="http://schemas.openxmlformats.org/wordprocessingml/2006/main" xmlns:w14="http://schemas.microsoft.com/office/word/2010/wordml" xmlns:w15="http://schemas.microsoft.com/office/word/2012/wordml" xmlns:w16cex="http://schemas.microsoft.com/office/word/2018/wordml/cex" xmlns:w16cid="http://schemas.microsoft.com/office/word/2016/wordml/cid" xmlns:w16="http://schemas.microsoft.com/office/word/2018/wordml" xmlns:w16du="http://schemas.microsoft.com/office/word/2023/wordml/word16du" xmlns:w16sdtdh="http://schemas.microsoft.com/office/word/2020/wordml/sdtdatahash" xmlns:w16se="http://schemas.microsoft.com/office/word/2015/wordml/symex" xmlns:wpg="http://schemas.microsoft.com/office/word/2010/wordprocessingGroup" xmlns:wpi="http://schemas.microsoft.com/office/word/2010/wordprocessingInk" xmlns:wne="http://schemas.microsoft.com/office/word/2006/wordml" xmlns:wps="http://schemas.microsoft.com/office/word/2010/wordprocessingShape" mc:Ignorable="w14 w15 w16se w16cid w16 w16cex w16sdtdh wp14">
   <w:sdt>
     <w:sdtPr>
       <w:id w:val="-205638371"/>
@@ -8275,7 +9591,7 @@
 </file>
 
 <file path=word/footnotes.xml><?xml version="1.0" encoding="utf-8"?>
-<w:footnotes xmlns:wpc="http://schemas.microsoft.com/office/word/2010/wordprocessingCanvas" xmlns:cx="http://schemas.microsoft.com/office/drawing/2014/chartex" xmlns:cx1="http://schemas.microsoft.com/office/drawing/2015/9/8/chartex" xmlns:cx2="http://schemas.microsoft.com/office/drawing/2015/10/21/chartex" xmlns:cx3="http://schemas.microsoft.com/office/drawing/2016/5/9/chartex" xmlns:cx4="http://schemas.microsoft.com/office/drawing/2016/5/10/chartex" xmlns:cx5="http://schemas.microsoft.com/office/drawing/2016/5/11/chartex" xmlns:cx6="http://schemas.microsoft.com/office/drawing/2016/5/12/chartex" xmlns:cx7="http://schemas.microsoft.com/office/drawing/2016/5/13/chartex" xmlns:cx8="http://schemas.microsoft.com/office/drawing/2016/5/14/chartex" xmlns:mc="http://schemas.openxmlformats.org/markup-compatibility/2006" xmlns:aink="http://schemas.microsoft.com/office/drawing/2016/ink" xmlns:am3d="http://schemas.microsoft.com/office/drawing/2017/model3d" xmlns:o="urn:schemas-microsoft-com:office:office" xmlns:oel="http://schemas.microsoft.com/office/2019/extlst" xmlns:r="http://schemas.openxmlformats.org/officeDocument/2006/relationships" xmlns:m="http://schemas.openxmlformats.org/officeDocument/2006/math" xmlns:v="urn:schemas-microsoft-com:vml" xmlns:wp14="http://schemas.microsoft.com/office/word/2010/wordprocessingDrawing" xmlns:wp="http://schemas.openxmlformats.org/drawingml/2006/wordprocessingDrawing" xmlns:w10="urn:schemas-microsoft-com:office:word" xmlns:w="http://schemas.openxmlformats.org/wordprocessingml/2006/main" xmlns:w14="http://schemas.microsoft.com/office/word/2010/wordml" xmlns:w15="http://schemas.microsoft.com/office/word/2012/wordml" xmlns:w16cex="http://schemas.microsoft.com/office/word/2018/wordml/cex" xmlns:w16cid="http://schemas.microsoft.com/office/word/2016/wordml/cid" xmlns:w16="http://schemas.microsoft.com/office/word/2018/wordml" xmlns:w16sdtdh="http://schemas.microsoft.com/office/word/2020/wordml/sdtdatahash" xmlns:w16se="http://schemas.microsoft.com/office/word/2015/wordml/symex" xmlns:wpg="http://schemas.microsoft.com/office/word/2010/wordprocessingGroup" xmlns:wpi="http://schemas.microsoft.com/office/word/2010/wordprocessingInk" xmlns:wne="http://schemas.microsoft.com/office/word/2006/wordml" xmlns:wps="http://schemas.microsoft.com/office/word/2010/wordprocessingShape" mc:Ignorable="w14 w15 w16se w16cid w16 w16cex w16sdtdh wp14">
+<w:footnotes xmlns:wpc="http://schemas.microsoft.com/office/word/2010/wordprocessingCanvas" xmlns:cx="http://schemas.microsoft.com/office/drawing/2014/chartex" xmlns:cx1="http://schemas.microsoft.com/office/drawing/2015/9/8/chartex" xmlns:cx2="http://schemas.microsoft.com/office/drawing/2015/10/21/chartex" xmlns:cx3="http://schemas.microsoft.com/office/drawing/2016/5/9/chartex" xmlns:cx4="http://schemas.microsoft.com/office/drawing/2016/5/10/chartex" xmlns:cx5="http://schemas.microsoft.com/office/drawing/2016/5/11/chartex" xmlns:cx6="http://schemas.microsoft.com/office/drawing/2016/5/12/chartex" xmlns:cx7="http://schemas.microsoft.com/office/drawing/2016/5/13/chartex" xmlns:cx8="http://schemas.microsoft.com/office/drawing/2016/5/14/chartex" xmlns:mc="http://schemas.openxmlformats.org/markup-compatibility/2006" xmlns:aink="http://schemas.microsoft.com/office/drawing/2016/ink" xmlns:am3d="http://schemas.microsoft.com/office/drawing/2017/model3d" xmlns:o="urn:schemas-microsoft-com:office:office" xmlns:oel="http://schemas.microsoft.com/office/2019/extlst" xmlns:r="http://schemas.openxmlformats.org/officeDocument/2006/relationships" xmlns:m="http://schemas.openxmlformats.org/officeDocument/2006/math" xmlns:v="urn:schemas-microsoft-com:vml" xmlns:wp14="http://schemas.microsoft.com/office/word/2010/wordprocessingDrawing" xmlns:wp="http://schemas.openxmlformats.org/drawingml/2006/wordprocessingDrawing" xmlns:w10="urn:schemas-microsoft-com:office:word" xmlns:w="http://schemas.openxmlformats.org/wordprocessingml/2006/main" xmlns:w14="http://schemas.microsoft.com/office/word/2010/wordml" xmlns:w15="http://schemas.microsoft.com/office/word/2012/wordml" xmlns:w16cex="http://schemas.microsoft.com/office/word/2018/wordml/cex" xmlns:w16cid="http://schemas.microsoft.com/office/word/2016/wordml/cid" xmlns:w16="http://schemas.microsoft.com/office/word/2018/wordml" xmlns:w16du="http://schemas.microsoft.com/office/word/2023/wordml/word16du" xmlns:w16sdtdh="http://schemas.microsoft.com/office/word/2020/wordml/sdtdatahash" xmlns:w16se="http://schemas.microsoft.com/office/word/2015/wordml/symex" xmlns:wpg="http://schemas.microsoft.com/office/word/2010/wordprocessingGroup" xmlns:wpi="http://schemas.microsoft.com/office/word/2010/wordprocessingInk" xmlns:wne="http://schemas.microsoft.com/office/word/2006/wordml" xmlns:wps="http://schemas.microsoft.com/office/word/2010/wordprocessingShape" mc:Ignorable="w14 w15 w16se w16cid w16 w16cex w16sdtdh wp14">
   <w:footnote w:type="separator" w:id="-1">
     <w:p>
       <w:pPr>
@@ -8304,7 +9620,7 @@
 </file>
 
 <file path=word/numbering.xml><?xml version="1.0" encoding="utf-8"?>
-<w:numbering xmlns:wpc="http://schemas.microsoft.com/office/word/2010/wordprocessingCanvas" xmlns:cx="http://schemas.microsoft.com/office/drawing/2014/chartex" xmlns:cx1="http://schemas.microsoft.com/office/drawing/2015/9/8/chartex" xmlns:cx2="http://schemas.microsoft.com/office/drawing/2015/10/21/chartex" xmlns:cx3="http://schemas.microsoft.com/office/drawing/2016/5/9/chartex" xmlns:cx4="http://schemas.microsoft.com/office/drawing/2016/5/10/chartex" xmlns:cx5="http://schemas.microsoft.com/office/drawing/2016/5/11/chartex" xmlns:cx6="http://schemas.microsoft.com/office/drawing/2016/5/12/chartex" xmlns:cx7="http://schemas.microsoft.com/office/drawing/2016/5/13/chartex" xmlns:cx8="http://schemas.microsoft.com/office/drawing/2016/5/14/chartex" xmlns:mc="http://schemas.openxmlformats.org/markup-compatibility/2006" xmlns:aink="http://schemas.microsoft.com/office/drawing/2016/ink" xmlns:am3d="http://schemas.microsoft.com/office/drawing/2017/model3d" xmlns:o="urn:schemas-microsoft-com:office:office" xmlns:oel="http://schemas.microsoft.com/office/2019/extlst" xmlns:r="http://schemas.openxmlformats.org/officeDocument/2006/relationships" xmlns:m="http://schemas.openxmlformats.org/officeDocument/2006/math" xmlns:v="urn:schemas-microsoft-com:vml" xmlns:wp14="http://schemas.microsoft.com/office/word/2010/wordprocessingDrawing" xmlns:wp="http://schemas.openxmlformats.org/drawingml/2006/wordprocessingDrawing" xmlns:w10="urn:schemas-microsoft-com:office:word" xmlns:w="http://schemas.openxmlformats.org/wordprocessingml/2006/main" xmlns:w14="http://schemas.microsoft.com/office/word/2010/wordml" xmlns:w15="http://schemas.microsoft.com/office/word/2012/wordml" xmlns:w16cex="http://schemas.microsoft.com/office/word/2018/wordml/cex" xmlns:w16cid="http://schemas.microsoft.com/office/word/2016/wordml/cid" xmlns:w16="http://schemas.microsoft.com/office/word/2018/wordml" xmlns:w16sdtdh="http://schemas.microsoft.com/office/word/2020/wordml/sdtdatahash" xmlns:w16se="http://schemas.microsoft.com/office/word/2015/wordml/symex" xmlns:wpg="http://schemas.microsoft.com/office/word/2010/wordprocessingGroup" xmlns:wpi="http://schemas.microsoft.com/office/word/2010/wordprocessingInk" xmlns:wne="http://schemas.microsoft.com/office/word/2006/wordml" xmlns:wps="http://schemas.microsoft.com/office/word/2010/wordprocessingShape" mc:Ignorable="w14 w15 w16se w16cid w16 w16cex w16sdtdh wp14">
+<w:numbering xmlns:wpc="http://schemas.microsoft.com/office/word/2010/wordprocessingCanvas" xmlns:cx="http://schemas.microsoft.com/office/drawing/2014/chartex" xmlns:cx1="http://schemas.microsoft.com/office/drawing/2015/9/8/chartex" xmlns:cx2="http://schemas.microsoft.com/office/drawing/2015/10/21/chartex" xmlns:cx3="http://schemas.microsoft.com/office/drawing/2016/5/9/chartex" xmlns:cx4="http://schemas.microsoft.com/office/drawing/2016/5/10/chartex" xmlns:cx5="http://schemas.microsoft.com/office/drawing/2016/5/11/chartex" xmlns:cx6="http://schemas.microsoft.com/office/drawing/2016/5/12/chartex" xmlns:cx7="http://schemas.microsoft.com/office/drawing/2016/5/13/chartex" xmlns:cx8="http://schemas.microsoft.com/office/drawing/2016/5/14/chartex" xmlns:mc="http://schemas.openxmlformats.org/markup-compatibility/2006" xmlns:aink="http://schemas.microsoft.com/office/drawing/2016/ink" xmlns:am3d="http://schemas.microsoft.com/office/drawing/2017/model3d" xmlns:o="urn:schemas-microsoft-com:office:office" xmlns:oel="http://schemas.microsoft.com/office/2019/extlst" xmlns:r="http://schemas.openxmlformats.org/officeDocument/2006/relationships" xmlns:m="http://schemas.openxmlformats.org/officeDocument/2006/math" xmlns:v="urn:schemas-microsoft-com:vml" xmlns:wp14="http://schemas.microsoft.com/office/word/2010/wordprocessingDrawing" xmlns:wp="http://schemas.openxmlformats.org/drawingml/2006/wordprocessingDrawing" xmlns:w10="urn:schemas-microsoft-com:office:word" xmlns:w="http://schemas.openxmlformats.org/wordprocessingml/2006/main" xmlns:w14="http://schemas.microsoft.com/office/word/2010/wordml" xmlns:w15="http://schemas.microsoft.com/office/word/2012/wordml" xmlns:w16cex="http://schemas.microsoft.com/office/word/2018/wordml/cex" xmlns:w16cid="http://schemas.microsoft.com/office/word/2016/wordml/cid" xmlns:w16="http://schemas.microsoft.com/office/word/2018/wordml" xmlns:w16du="http://schemas.microsoft.com/office/word/2023/wordml/word16du" xmlns:w16sdtdh="http://schemas.microsoft.com/office/word/2020/wordml/sdtdatahash" xmlns:w16se="http://schemas.microsoft.com/office/word/2015/wordml/symex" xmlns:wpg="http://schemas.microsoft.com/office/word/2010/wordprocessingGroup" xmlns:wpi="http://schemas.microsoft.com/office/word/2010/wordprocessingInk" xmlns:wne="http://schemas.microsoft.com/office/word/2006/wordml" xmlns:wps="http://schemas.microsoft.com/office/word/2010/wordprocessingShape" mc:Ignorable="w14 w15 w16se w16cid w16 w16cex w16sdtdh wp14">
   <w:abstractNum w:abstractNumId="0" w15:restartNumberingAfterBreak="0">
     <w:nsid w:val="053620CA"/>
     <w:multiLevelType w:val="multilevel"/>

</xml_diff>